<commit_message>
Draft of 'Requirements Definition' as well as the inclusion of the rough outline used to gather requirements
</commit_message>
<xml_diff>
--- a/docs/Requirements Definition.docx
+++ b/docs/Requirements Definition.docx
@@ -4,12 +4,1860 @@
   <w:body>
     <w:p>
       <w:pPr>
-        <w:rPr>
-          <w:rFonts w:ascii="Times New Roman" w:hAnsi="Times New Roman" w:cs="Times New Roman"/>
-          <w:sz w:val="24"/>
-          <w:szCs w:val="24"/>
-        </w:rPr>
-      </w:pPr>
+        <w:spacing w:after="0"/>
+        <w:rPr>
+          <w:rFonts w:ascii="Times New Roman" w:hAnsi="Times New Roman" w:cs="Times New Roman"/>
+          <w:sz w:val="24"/>
+          <w:szCs w:val="24"/>
+        </w:rPr>
+      </w:pPr>
+      <w:r>
+        <w:rPr>
+          <w:rFonts w:ascii="Times New Roman" w:hAnsi="Times New Roman" w:cs="Times New Roman"/>
+          <w:sz w:val="24"/>
+          <w:szCs w:val="24"/>
+        </w:rPr>
+        <w:t>Jonas Williams-Gilchrist</w:t>
+      </w:r>
+    </w:p>
+    <w:p>
+      <w:pPr>
+        <w:spacing w:after="0"/>
+        <w:rPr>
+          <w:rFonts w:ascii="Times New Roman" w:hAnsi="Times New Roman" w:cs="Times New Roman"/>
+          <w:sz w:val="24"/>
+          <w:szCs w:val="24"/>
+        </w:rPr>
+      </w:pPr>
+      <w:r>
+        <w:rPr>
+          <w:rFonts w:ascii="Times New Roman" w:hAnsi="Times New Roman" w:cs="Times New Roman"/>
+          <w:sz w:val="24"/>
+          <w:szCs w:val="24"/>
+        </w:rPr>
+        <w:t>Jacob Pope</w:t>
+      </w:r>
+    </w:p>
+    <w:p>
+      <w:pPr>
+        <w:spacing w:after="0"/>
+        <w:rPr>
+          <w:rFonts w:ascii="Times New Roman" w:hAnsi="Times New Roman" w:cs="Times New Roman"/>
+          <w:sz w:val="24"/>
+          <w:szCs w:val="24"/>
+        </w:rPr>
+      </w:pPr>
+      <w:r>
+        <w:rPr>
+          <w:rFonts w:ascii="Times New Roman" w:hAnsi="Times New Roman" w:cs="Times New Roman"/>
+          <w:sz w:val="24"/>
+          <w:szCs w:val="24"/>
+        </w:rPr>
+        <w:t>Luke Barton</w:t>
+      </w:r>
+    </w:p>
+    <w:p>
+      <w:pPr>
+        <w:spacing w:after="0"/>
+        <w:rPr>
+          <w:rFonts w:ascii="Times New Roman" w:hAnsi="Times New Roman" w:cs="Times New Roman"/>
+          <w:sz w:val="24"/>
+          <w:szCs w:val="24"/>
+        </w:rPr>
+      </w:pPr>
+      <w:r>
+        <w:rPr>
+          <w:rFonts w:ascii="Times New Roman" w:hAnsi="Times New Roman" w:cs="Times New Roman"/>
+          <w:sz w:val="24"/>
+          <w:szCs w:val="24"/>
+        </w:rPr>
+        <w:t>Braeden Stewart</w:t>
+      </w:r>
+    </w:p>
+    <w:p>
+      <w:pPr>
+        <w:spacing w:after="0"/>
+        <w:jc w:val="center"/>
+        <w:rPr>
+          <w:rFonts w:ascii="Times New Roman" w:hAnsi="Times New Roman" w:cs="Times New Roman"/>
+          <w:b/>
+          <w:bCs/>
+          <w:sz w:val="32"/>
+          <w:szCs w:val="32"/>
+        </w:rPr>
+      </w:pPr>
+      <w:r>
+        <w:rPr>
+          <w:rFonts w:ascii="Times New Roman" w:hAnsi="Times New Roman" w:cs="Times New Roman"/>
+          <w:b/>
+          <w:bCs/>
+          <w:sz w:val="32"/>
+          <w:szCs w:val="32"/>
+        </w:rPr>
+        <w:t xml:space="preserve">Requirements </w:t>
+      </w:r>
+      <w:r>
+        <w:rPr>
+          <w:rFonts w:ascii="Times New Roman" w:hAnsi="Times New Roman" w:cs="Times New Roman"/>
+          <w:b/>
+          <w:bCs/>
+          <w:sz w:val="32"/>
+          <w:szCs w:val="32"/>
+        </w:rPr>
+        <w:t>Definition</w:t>
+      </w:r>
+      <w:r>
+        <w:rPr>
+          <w:rFonts w:ascii="Times New Roman" w:hAnsi="Times New Roman" w:cs="Times New Roman"/>
+          <w:b/>
+          <w:bCs/>
+          <w:sz w:val="32"/>
+          <w:szCs w:val="32"/>
+        </w:rPr>
+        <w:t xml:space="preserve"> Document</w:t>
+      </w:r>
+    </w:p>
+    <w:p>
+      <w:pPr>
+        <w:spacing w:after="0"/>
+        <w:jc w:val="center"/>
+        <w:rPr>
+          <w:rFonts w:ascii="Times New Roman" w:hAnsi="Times New Roman" w:cs="Times New Roman"/>
+          <w:sz w:val="24"/>
+          <w:szCs w:val="24"/>
+        </w:rPr>
+      </w:pPr>
+      <w:r>
+        <w:rPr>
+          <w:rFonts w:ascii="Times New Roman" w:hAnsi="Times New Roman" w:cs="Times New Roman"/>
+          <w:sz w:val="24"/>
+          <w:szCs w:val="24"/>
+        </w:rPr>
+        <w:t>Updated 9/24/20</w:t>
+      </w:r>
+    </w:p>
+    <w:p>
+      <w:pPr>
+        <w:spacing w:after="0"/>
+        <w:rPr>
+          <w:rFonts w:ascii="Times New Roman" w:hAnsi="Times New Roman" w:cs="Times New Roman"/>
+          <w:sz w:val="24"/>
+          <w:szCs w:val="24"/>
+        </w:rPr>
+      </w:pPr>
+    </w:p>
+    <w:p>
+      <w:pPr>
+        <w:spacing w:after="0"/>
+        <w:rPr>
+          <w:rFonts w:ascii="Times New Roman" w:hAnsi="Times New Roman" w:cs="Times New Roman"/>
+          <w:sz w:val="24"/>
+          <w:szCs w:val="24"/>
+        </w:rPr>
+      </w:pPr>
+      <w:r>
+        <w:rPr>
+          <w:rFonts w:ascii="Times New Roman" w:hAnsi="Times New Roman" w:cs="Times New Roman"/>
+          <w:sz w:val="24"/>
+          <w:szCs w:val="24"/>
+        </w:rPr>
+        <w:t>The purpose of this document is to provide a list of various project requirements relating to the overall software engineering project for Daniel’s Bagel Shop</w:t>
+      </w:r>
+      <w:r>
+        <w:rPr>
+          <w:rFonts w:ascii="Times New Roman" w:hAnsi="Times New Roman" w:cs="Times New Roman"/>
+          <w:sz w:val="24"/>
+          <w:szCs w:val="24"/>
+        </w:rPr>
+        <w:t xml:space="preserve">. Our group, listed above, are tasked with developing software that will assist Dan with the various happenings of his bagel shop, ranging from APIs for customers to place orders for specific types of products as well as for employees of all levels to access the shop’s inventory and manage different aspects of the workplace congruent to their duty. </w:t>
+      </w:r>
+    </w:p>
+    <w:p>
+      <w:pPr>
+        <w:spacing w:after="0"/>
+        <w:rPr>
+          <w:rFonts w:ascii="Times New Roman" w:hAnsi="Times New Roman" w:cs="Times New Roman"/>
+          <w:sz w:val="24"/>
+          <w:szCs w:val="24"/>
+        </w:rPr>
+      </w:pPr>
+    </w:p>
+    <w:p>
+      <w:pPr>
+        <w:spacing w:after="0"/>
+        <w:rPr>
+          <w:rFonts w:ascii="Times New Roman" w:hAnsi="Times New Roman" w:cs="Times New Roman"/>
+          <w:sz w:val="24"/>
+          <w:szCs w:val="24"/>
+        </w:rPr>
+      </w:pPr>
+      <w:r>
+        <w:rPr>
+          <w:rFonts w:ascii="Times New Roman" w:hAnsi="Times New Roman" w:cs="Times New Roman"/>
+          <w:sz w:val="24"/>
+          <w:szCs w:val="24"/>
+        </w:rPr>
+        <w:t>The following items help to illustrate our vision for the system and the different functions that this system must have to satisfy Dan’s requirements. Additionally, the listed requirements will be categorized into a hierarchy of complexity, with extra information concerning the rationale and/or priority, as necessary.</w:t>
+      </w:r>
+    </w:p>
+    <w:p>
+      <w:pPr>
+        <w:spacing w:after="0"/>
+        <w:rPr>
+          <w:rFonts w:ascii="Times New Roman" w:hAnsi="Times New Roman" w:cs="Times New Roman"/>
+          <w:sz w:val="24"/>
+          <w:szCs w:val="24"/>
+        </w:rPr>
+      </w:pPr>
+    </w:p>
+    <w:p>
+      <w:pPr>
+        <w:pStyle w:val="ListParagraph"/>
+        <w:numPr>
+          <w:ilvl w:val="0"/>
+          <w:numId w:val="8"/>
+        </w:numPr>
+        <w:spacing w:after="0"/>
+        <w:rPr>
+          <w:rFonts w:ascii="Times New Roman" w:hAnsi="Times New Roman" w:cs="Times New Roman"/>
+          <w:b/>
+          <w:bCs/>
+          <w:sz w:val="24"/>
+          <w:szCs w:val="24"/>
+        </w:rPr>
+      </w:pPr>
+      <w:r>
+        <w:rPr>
+          <w:rFonts w:ascii="Times New Roman" w:hAnsi="Times New Roman" w:cs="Times New Roman"/>
+          <w:b/>
+          <w:bCs/>
+          <w:sz w:val="24"/>
+          <w:szCs w:val="24"/>
+        </w:rPr>
+        <w:t>Requirements</w:t>
+      </w:r>
+    </w:p>
+    <w:p>
+      <w:pPr>
+        <w:pStyle w:val="ListParagraph"/>
+        <w:numPr>
+          <w:ilvl w:val="0"/>
+          <w:numId w:val="7"/>
+        </w:numPr>
+        <w:spacing w:after="0"/>
+        <w:rPr>
+          <w:rFonts w:ascii="Times New Roman" w:hAnsi="Times New Roman" w:cs="Times New Roman"/>
+          <w:sz w:val="24"/>
+          <w:szCs w:val="24"/>
+        </w:rPr>
+      </w:pPr>
+      <w:r>
+        <w:rPr>
+          <w:rFonts w:ascii="Times New Roman" w:hAnsi="Times New Roman" w:cs="Times New Roman"/>
+          <w:sz w:val="24"/>
+          <w:szCs w:val="24"/>
+        </w:rPr>
+        <w:t>Application will handle wide variety of tasks related to the upkeep of the store</w:t>
+      </w:r>
+    </w:p>
+    <w:p>
+      <w:pPr>
+        <w:pStyle w:val="ListParagraph"/>
+        <w:numPr>
+          <w:ilvl w:val="1"/>
+          <w:numId w:val="7"/>
+        </w:numPr>
+        <w:spacing w:after="0"/>
+        <w:rPr>
+          <w:rFonts w:ascii="Times New Roman" w:hAnsi="Times New Roman" w:cs="Times New Roman"/>
+          <w:sz w:val="24"/>
+          <w:szCs w:val="24"/>
+        </w:rPr>
+      </w:pPr>
+      <w:r>
+        <w:rPr>
+          <w:rFonts w:ascii="Times New Roman" w:hAnsi="Times New Roman" w:cs="Times New Roman"/>
+          <w:sz w:val="24"/>
+          <w:szCs w:val="24"/>
+        </w:rPr>
+        <w:t>Only one storefront needs to be managed</w:t>
+      </w:r>
+      <w:r>
+        <w:rPr>
+          <w:rFonts w:ascii="Times New Roman" w:hAnsi="Times New Roman" w:cs="Times New Roman"/>
+          <w:sz w:val="24"/>
+          <w:szCs w:val="24"/>
+        </w:rPr>
+        <w:t xml:space="preserve"> and the website will correspond with the physical workplace</w:t>
+      </w:r>
+    </w:p>
+    <w:p>
+      <w:pPr>
+        <w:pStyle w:val="ListParagraph"/>
+        <w:numPr>
+          <w:ilvl w:val="1"/>
+          <w:numId w:val="7"/>
+        </w:numPr>
+        <w:spacing w:after="0"/>
+        <w:rPr>
+          <w:rFonts w:ascii="Times New Roman" w:hAnsi="Times New Roman" w:cs="Times New Roman"/>
+          <w:sz w:val="24"/>
+          <w:szCs w:val="24"/>
+        </w:rPr>
+      </w:pPr>
+      <w:r>
+        <w:rPr>
+          <w:rFonts w:ascii="Times New Roman" w:hAnsi="Times New Roman" w:cs="Times New Roman"/>
+          <w:sz w:val="24"/>
+          <w:szCs w:val="24"/>
+        </w:rPr>
+        <w:t>Store inventory should be editable such that goods used to create bagels can be added as they are physically stocked and removed as they are used to create meals and sold to customers</w:t>
+      </w:r>
+    </w:p>
+    <w:p>
+      <w:pPr>
+        <w:pStyle w:val="ListParagraph"/>
+        <w:numPr>
+          <w:ilvl w:val="2"/>
+          <w:numId w:val="7"/>
+        </w:numPr>
+        <w:spacing w:after="0"/>
+        <w:rPr>
+          <w:rFonts w:ascii="Times New Roman" w:hAnsi="Times New Roman" w:cs="Times New Roman"/>
+          <w:sz w:val="24"/>
+          <w:szCs w:val="24"/>
+        </w:rPr>
+      </w:pPr>
+      <w:r>
+        <w:rPr>
+          <w:rFonts w:ascii="Times New Roman" w:hAnsi="Times New Roman" w:cs="Times New Roman"/>
+          <w:sz w:val="24"/>
+          <w:szCs w:val="24"/>
+        </w:rPr>
+        <w:t>Inventory does not need to include raw ingredients such as flour, sesame seeds, etc., but should include whole items, like plain bagel, bottle of soda, unit of bacon, etc.</w:t>
+      </w:r>
+    </w:p>
+    <w:p>
+      <w:pPr>
+        <w:pStyle w:val="ListParagraph"/>
+        <w:numPr>
+          <w:ilvl w:val="2"/>
+          <w:numId w:val="7"/>
+        </w:numPr>
+        <w:spacing w:after="0"/>
+        <w:rPr>
+          <w:rFonts w:ascii="Times New Roman" w:hAnsi="Times New Roman" w:cs="Times New Roman"/>
+          <w:sz w:val="24"/>
+          <w:szCs w:val="24"/>
+        </w:rPr>
+      </w:pPr>
+      <w:r>
+        <w:rPr>
+          <w:rFonts w:ascii="Times New Roman" w:hAnsi="Times New Roman" w:cs="Times New Roman"/>
+          <w:sz w:val="24"/>
+          <w:szCs w:val="24"/>
+        </w:rPr>
+        <w:t>The store wants to stock approximately 100 of each item, so the system should be able to handle quantities at least that large for inventory management.</w:t>
+      </w:r>
+    </w:p>
+    <w:p>
+      <w:pPr>
+        <w:pStyle w:val="ListParagraph"/>
+        <w:numPr>
+          <w:ilvl w:val="1"/>
+          <w:numId w:val="7"/>
+        </w:numPr>
+        <w:spacing w:after="0"/>
+        <w:rPr>
+          <w:rFonts w:ascii="Times New Roman" w:hAnsi="Times New Roman" w:cs="Times New Roman"/>
+          <w:sz w:val="24"/>
+          <w:szCs w:val="24"/>
+        </w:rPr>
+      </w:pPr>
+      <w:r>
+        <w:rPr>
+          <w:rFonts w:ascii="Times New Roman" w:hAnsi="Times New Roman" w:cs="Times New Roman"/>
+          <w:sz w:val="24"/>
+          <w:szCs w:val="24"/>
+        </w:rPr>
+        <w:t>Facilitate the steps that take place in the purchase of a bagel</w:t>
+      </w:r>
+    </w:p>
+    <w:p>
+      <w:pPr>
+        <w:pStyle w:val="ListParagraph"/>
+        <w:numPr>
+          <w:ilvl w:val="2"/>
+          <w:numId w:val="7"/>
+        </w:numPr>
+        <w:spacing w:after="0"/>
+        <w:rPr>
+          <w:rFonts w:ascii="Times New Roman" w:hAnsi="Times New Roman" w:cs="Times New Roman"/>
+          <w:sz w:val="24"/>
+          <w:szCs w:val="24"/>
+        </w:rPr>
+      </w:pPr>
+      <w:r>
+        <w:rPr>
+          <w:rFonts w:ascii="Times New Roman" w:hAnsi="Times New Roman" w:cs="Times New Roman"/>
+          <w:sz w:val="24"/>
+          <w:szCs w:val="24"/>
+        </w:rPr>
+        <w:t>Customer places an order all the way to customer receives their order.</w:t>
+      </w:r>
+    </w:p>
+    <w:p>
+      <w:pPr>
+        <w:pStyle w:val="ListParagraph"/>
+        <w:numPr>
+          <w:ilvl w:val="3"/>
+          <w:numId w:val="7"/>
+        </w:numPr>
+        <w:spacing w:after="0"/>
+        <w:rPr>
+          <w:rFonts w:ascii="Times New Roman" w:hAnsi="Times New Roman" w:cs="Times New Roman"/>
+          <w:sz w:val="24"/>
+          <w:szCs w:val="24"/>
+        </w:rPr>
+      </w:pPr>
+      <w:r>
+        <w:rPr>
+          <w:rFonts w:ascii="Times New Roman" w:hAnsi="Times New Roman" w:cs="Times New Roman"/>
+          <w:sz w:val="24"/>
+          <w:szCs w:val="24"/>
+        </w:rPr>
+        <w:t>Ordered</w:t>
+      </w:r>
+    </w:p>
+    <w:p>
+      <w:pPr>
+        <w:pStyle w:val="ListParagraph"/>
+        <w:numPr>
+          <w:ilvl w:val="3"/>
+          <w:numId w:val="7"/>
+        </w:numPr>
+        <w:spacing w:after="0"/>
+        <w:rPr>
+          <w:rFonts w:ascii="Times New Roman" w:hAnsi="Times New Roman" w:cs="Times New Roman"/>
+          <w:sz w:val="24"/>
+          <w:szCs w:val="24"/>
+        </w:rPr>
+      </w:pPr>
+      <w:r>
+        <w:rPr>
+          <w:rFonts w:ascii="Times New Roman" w:hAnsi="Times New Roman" w:cs="Times New Roman"/>
+          <w:sz w:val="24"/>
+          <w:szCs w:val="24"/>
+        </w:rPr>
+        <w:t>Preparing</w:t>
+      </w:r>
+    </w:p>
+    <w:p>
+      <w:pPr>
+        <w:pStyle w:val="ListParagraph"/>
+        <w:numPr>
+          <w:ilvl w:val="3"/>
+          <w:numId w:val="7"/>
+        </w:numPr>
+        <w:spacing w:after="0"/>
+        <w:rPr>
+          <w:rFonts w:ascii="Times New Roman" w:hAnsi="Times New Roman" w:cs="Times New Roman"/>
+          <w:sz w:val="24"/>
+          <w:szCs w:val="24"/>
+        </w:rPr>
+      </w:pPr>
+      <w:r>
+        <w:rPr>
+          <w:rFonts w:ascii="Times New Roman" w:hAnsi="Times New Roman" w:cs="Times New Roman"/>
+          <w:sz w:val="24"/>
+          <w:szCs w:val="24"/>
+        </w:rPr>
+        <w:t>Ready</w:t>
+      </w:r>
+    </w:p>
+    <w:p>
+      <w:pPr>
+        <w:pStyle w:val="ListParagraph"/>
+        <w:numPr>
+          <w:ilvl w:val="4"/>
+          <w:numId w:val="7"/>
+        </w:numPr>
+        <w:spacing w:after="0"/>
+        <w:rPr>
+          <w:rFonts w:ascii="Times New Roman" w:hAnsi="Times New Roman" w:cs="Times New Roman"/>
+          <w:sz w:val="24"/>
+          <w:szCs w:val="24"/>
+        </w:rPr>
+      </w:pPr>
+      <w:r>
+        <w:rPr>
+          <w:rFonts w:ascii="Times New Roman" w:hAnsi="Times New Roman" w:cs="Times New Roman"/>
+          <w:sz w:val="24"/>
+          <w:szCs w:val="24"/>
+        </w:rPr>
+        <w:t>Send an email to the customer when their order is ready</w:t>
+      </w:r>
+    </w:p>
+    <w:p>
+      <w:pPr>
+        <w:pStyle w:val="ListParagraph"/>
+        <w:numPr>
+          <w:ilvl w:val="3"/>
+          <w:numId w:val="7"/>
+        </w:numPr>
+        <w:spacing w:after="0"/>
+        <w:rPr>
+          <w:rFonts w:ascii="Times New Roman" w:hAnsi="Times New Roman" w:cs="Times New Roman"/>
+          <w:sz w:val="24"/>
+          <w:szCs w:val="24"/>
+        </w:rPr>
+      </w:pPr>
+      <w:r>
+        <w:rPr>
+          <w:rFonts w:ascii="Times New Roman" w:hAnsi="Times New Roman" w:cs="Times New Roman"/>
+          <w:sz w:val="24"/>
+          <w:szCs w:val="24"/>
+        </w:rPr>
+        <w:t>Completed</w:t>
+      </w:r>
+    </w:p>
+    <w:p>
+      <w:pPr>
+        <w:pStyle w:val="ListParagraph"/>
+        <w:numPr>
+          <w:ilvl w:val="2"/>
+          <w:numId w:val="7"/>
+        </w:numPr>
+        <w:spacing w:after="0"/>
+        <w:rPr>
+          <w:rFonts w:ascii="Times New Roman" w:hAnsi="Times New Roman" w:cs="Times New Roman"/>
+          <w:sz w:val="24"/>
+          <w:szCs w:val="24"/>
+        </w:rPr>
+      </w:pPr>
+      <w:r>
+        <w:rPr>
+          <w:rFonts w:ascii="Times New Roman" w:hAnsi="Times New Roman" w:cs="Times New Roman"/>
+          <w:sz w:val="24"/>
+          <w:szCs w:val="24"/>
+        </w:rPr>
+        <w:t>Menu to order from should be dynamic and updatable</w:t>
+      </w:r>
+    </w:p>
+    <w:p>
+      <w:pPr>
+        <w:pStyle w:val="ListParagraph"/>
+        <w:numPr>
+          <w:ilvl w:val="3"/>
+          <w:numId w:val="7"/>
+        </w:numPr>
+        <w:spacing w:after="0"/>
+        <w:rPr>
+          <w:rFonts w:ascii="Times New Roman" w:hAnsi="Times New Roman" w:cs="Times New Roman"/>
+          <w:sz w:val="24"/>
+          <w:szCs w:val="24"/>
+        </w:rPr>
+      </w:pPr>
+      <w:r>
+        <w:rPr>
+          <w:rFonts w:ascii="Times New Roman" w:hAnsi="Times New Roman" w:cs="Times New Roman"/>
+          <w:sz w:val="24"/>
+          <w:szCs w:val="24"/>
+        </w:rPr>
+        <w:t>Add and remove new types of bagels, shmears, etc.</w:t>
+      </w:r>
+    </w:p>
+    <w:p>
+      <w:pPr>
+        <w:pStyle w:val="ListParagraph"/>
+        <w:numPr>
+          <w:ilvl w:val="2"/>
+          <w:numId w:val="7"/>
+        </w:numPr>
+        <w:spacing w:after="0"/>
+        <w:rPr>
+          <w:rFonts w:ascii="Times New Roman" w:hAnsi="Times New Roman" w:cs="Times New Roman"/>
+          <w:sz w:val="24"/>
+          <w:szCs w:val="24"/>
+        </w:rPr>
+      </w:pPr>
+      <w:r>
+        <w:rPr>
+          <w:rFonts w:ascii="Times New Roman" w:hAnsi="Times New Roman" w:cs="Times New Roman"/>
+          <w:sz w:val="24"/>
+          <w:szCs w:val="24"/>
+        </w:rPr>
+        <w:t xml:space="preserve">Would like to have orders ready within five minutes, ensure the system can handle </w:t>
+      </w:r>
+      <w:r>
+        <w:rPr>
+          <w:rFonts w:ascii="Times New Roman" w:hAnsi="Times New Roman" w:cs="Times New Roman"/>
+          <w:sz w:val="24"/>
+          <w:szCs w:val="24"/>
+        </w:rPr>
+        <w:t>this pace.</w:t>
+      </w:r>
+    </w:p>
+    <w:p>
+      <w:pPr>
+        <w:spacing w:after="0"/>
+        <w:rPr>
+          <w:rFonts w:ascii="Times New Roman" w:hAnsi="Times New Roman" w:cs="Times New Roman"/>
+          <w:sz w:val="24"/>
+          <w:szCs w:val="24"/>
+        </w:rPr>
+      </w:pPr>
+    </w:p>
+    <w:p>
+      <w:pPr>
+        <w:spacing w:after="0"/>
+        <w:rPr>
+          <w:rFonts w:ascii="Times New Roman" w:hAnsi="Times New Roman" w:cs="Times New Roman"/>
+          <w:sz w:val="24"/>
+          <w:szCs w:val="24"/>
+        </w:rPr>
+      </w:pPr>
+    </w:p>
+    <w:p>
+      <w:pPr>
+        <w:pStyle w:val="ListParagraph"/>
+        <w:numPr>
+          <w:ilvl w:val="0"/>
+          <w:numId w:val="7"/>
+        </w:numPr>
+        <w:spacing w:after="0"/>
+        <w:rPr>
+          <w:rFonts w:ascii="Times New Roman" w:hAnsi="Times New Roman" w:cs="Times New Roman"/>
+          <w:sz w:val="24"/>
+          <w:szCs w:val="24"/>
+        </w:rPr>
+      </w:pPr>
+      <w:r>
+        <w:rPr>
+          <w:rFonts w:ascii="Times New Roman" w:hAnsi="Times New Roman" w:cs="Times New Roman"/>
+          <w:sz w:val="24"/>
+          <w:szCs w:val="24"/>
+        </w:rPr>
+        <w:t>Application should support multiple different types of users of the system.</w:t>
+      </w:r>
+    </w:p>
+    <w:p>
+      <w:pPr>
+        <w:pStyle w:val="ListParagraph"/>
+        <w:numPr>
+          <w:ilvl w:val="1"/>
+          <w:numId w:val="7"/>
+        </w:numPr>
+        <w:spacing w:after="0"/>
+        <w:rPr>
+          <w:rFonts w:ascii="Times New Roman" w:hAnsi="Times New Roman" w:cs="Times New Roman"/>
+          <w:sz w:val="24"/>
+          <w:szCs w:val="24"/>
+        </w:rPr>
+      </w:pPr>
+      <w:r>
+        <w:rPr>
+          <w:rFonts w:ascii="Times New Roman" w:hAnsi="Times New Roman" w:cs="Times New Roman"/>
+          <w:sz w:val="24"/>
+          <w:szCs w:val="24"/>
+        </w:rPr>
+        <w:t>Each type of employee should have access relative to their role. For example, the manager should have access to all information, cashiers should be able to handle and approve transactions, and customers should only be able to order meals.</w:t>
+      </w:r>
+    </w:p>
+    <w:p>
+      <w:pPr>
+        <w:pStyle w:val="ListParagraph"/>
+        <w:numPr>
+          <w:ilvl w:val="1"/>
+          <w:numId w:val="7"/>
+        </w:numPr>
+        <w:spacing w:after="0"/>
+        <w:rPr>
+          <w:rFonts w:ascii="Times New Roman" w:hAnsi="Times New Roman" w:cs="Times New Roman"/>
+          <w:sz w:val="24"/>
+          <w:szCs w:val="24"/>
+        </w:rPr>
+      </w:pPr>
+      <w:r>
+        <w:rPr>
+          <w:rFonts w:ascii="Times New Roman" w:hAnsi="Times New Roman" w:cs="Times New Roman"/>
+          <w:sz w:val="24"/>
+          <w:szCs w:val="24"/>
+        </w:rPr>
+        <w:t>Customer</w:t>
+      </w:r>
+    </w:p>
+    <w:p>
+      <w:pPr>
+        <w:pStyle w:val="ListParagraph"/>
+        <w:numPr>
+          <w:ilvl w:val="2"/>
+          <w:numId w:val="7"/>
+        </w:numPr>
+        <w:spacing w:after="0"/>
+        <w:rPr>
+          <w:rFonts w:ascii="Times New Roman" w:hAnsi="Times New Roman" w:cs="Times New Roman"/>
+          <w:sz w:val="24"/>
+          <w:szCs w:val="24"/>
+        </w:rPr>
+      </w:pPr>
+      <w:r>
+        <w:rPr>
+          <w:rFonts w:ascii="Times New Roman" w:hAnsi="Times New Roman" w:cs="Times New Roman"/>
+          <w:sz w:val="24"/>
+          <w:szCs w:val="24"/>
+        </w:rPr>
+        <w:t>Limited accessibility, should only be able to order meals</w:t>
+      </w:r>
+    </w:p>
+    <w:p>
+      <w:pPr>
+        <w:pStyle w:val="ListParagraph"/>
+        <w:numPr>
+          <w:ilvl w:val="3"/>
+          <w:numId w:val="7"/>
+        </w:numPr>
+        <w:spacing w:after="0"/>
+        <w:rPr>
+          <w:rFonts w:ascii="Times New Roman" w:hAnsi="Times New Roman" w:cs="Times New Roman"/>
+          <w:sz w:val="24"/>
+          <w:szCs w:val="24"/>
+        </w:rPr>
+      </w:pPr>
+      <w:r>
+        <w:rPr>
+          <w:rFonts w:ascii="Times New Roman" w:hAnsi="Times New Roman" w:cs="Times New Roman"/>
+          <w:sz w:val="24"/>
+          <w:szCs w:val="24"/>
+        </w:rPr>
+        <w:t>Can cancel order as well</w:t>
+      </w:r>
+    </w:p>
+    <w:p>
+      <w:pPr>
+        <w:pStyle w:val="ListParagraph"/>
+        <w:numPr>
+          <w:ilvl w:val="2"/>
+          <w:numId w:val="7"/>
+        </w:numPr>
+        <w:spacing w:after="0"/>
+        <w:rPr>
+          <w:rFonts w:ascii="Times New Roman" w:hAnsi="Times New Roman" w:cs="Times New Roman"/>
+          <w:sz w:val="24"/>
+          <w:szCs w:val="24"/>
+        </w:rPr>
+      </w:pPr>
+      <w:r>
+        <w:rPr>
+          <w:rFonts w:ascii="Times New Roman" w:hAnsi="Times New Roman" w:cs="Times New Roman"/>
+          <w:sz w:val="24"/>
+          <w:szCs w:val="24"/>
+        </w:rPr>
+        <w:t>Should be able to create an account through the web portal</w:t>
+      </w:r>
+    </w:p>
+    <w:p>
+      <w:pPr>
+        <w:pStyle w:val="ListParagraph"/>
+        <w:numPr>
+          <w:ilvl w:val="2"/>
+          <w:numId w:val="7"/>
+        </w:numPr>
+        <w:spacing w:after="0"/>
+        <w:rPr>
+          <w:rFonts w:ascii="Times New Roman" w:hAnsi="Times New Roman" w:cs="Times New Roman"/>
+          <w:sz w:val="24"/>
+          <w:szCs w:val="24"/>
+        </w:rPr>
+      </w:pPr>
+      <w:r>
+        <w:rPr>
+          <w:rFonts w:ascii="Times New Roman" w:hAnsi="Times New Roman" w:cs="Times New Roman"/>
+          <w:sz w:val="24"/>
+          <w:szCs w:val="24"/>
+        </w:rPr>
+        <w:t>Add money to their account</w:t>
+      </w:r>
+    </w:p>
+    <w:p>
+      <w:pPr>
+        <w:pStyle w:val="ListParagraph"/>
+        <w:numPr>
+          <w:ilvl w:val="2"/>
+          <w:numId w:val="7"/>
+        </w:numPr>
+        <w:spacing w:after="0"/>
+        <w:rPr>
+          <w:rFonts w:ascii="Times New Roman" w:hAnsi="Times New Roman" w:cs="Times New Roman"/>
+          <w:sz w:val="24"/>
+          <w:szCs w:val="24"/>
+        </w:rPr>
+      </w:pPr>
+      <w:r>
+        <w:rPr>
+          <w:rFonts w:ascii="Times New Roman" w:hAnsi="Times New Roman" w:cs="Times New Roman"/>
+          <w:sz w:val="24"/>
+          <w:szCs w:val="24"/>
+        </w:rPr>
+        <w:t>View basic status of their orders/transactions</w:t>
+      </w:r>
+    </w:p>
+    <w:p>
+      <w:pPr>
+        <w:pStyle w:val="ListParagraph"/>
+        <w:numPr>
+          <w:ilvl w:val="1"/>
+          <w:numId w:val="7"/>
+        </w:numPr>
+        <w:spacing w:after="0"/>
+        <w:rPr>
+          <w:rFonts w:ascii="Times New Roman" w:hAnsi="Times New Roman" w:cs="Times New Roman"/>
+          <w:sz w:val="24"/>
+          <w:szCs w:val="24"/>
+        </w:rPr>
+      </w:pPr>
+      <w:r>
+        <w:rPr>
+          <w:rFonts w:ascii="Times New Roman" w:hAnsi="Times New Roman" w:cs="Times New Roman"/>
+          <w:sz w:val="24"/>
+          <w:szCs w:val="24"/>
+        </w:rPr>
+        <w:t>Bagel Chef</w:t>
+      </w:r>
+    </w:p>
+    <w:p>
+      <w:pPr>
+        <w:pStyle w:val="ListParagraph"/>
+        <w:numPr>
+          <w:ilvl w:val="2"/>
+          <w:numId w:val="7"/>
+        </w:numPr>
+        <w:spacing w:after="0"/>
+        <w:rPr>
+          <w:rFonts w:ascii="Times New Roman" w:hAnsi="Times New Roman" w:cs="Times New Roman"/>
+          <w:sz w:val="24"/>
+          <w:szCs w:val="24"/>
+        </w:rPr>
+      </w:pPr>
+      <w:r>
+        <w:rPr>
+          <w:rFonts w:ascii="Times New Roman" w:hAnsi="Times New Roman" w:cs="Times New Roman"/>
+          <w:sz w:val="24"/>
+          <w:szCs w:val="24"/>
+        </w:rPr>
+        <w:t>Placed orders should be visible</w:t>
+      </w:r>
+    </w:p>
+    <w:p>
+      <w:pPr>
+        <w:pStyle w:val="ListParagraph"/>
+        <w:numPr>
+          <w:ilvl w:val="2"/>
+          <w:numId w:val="7"/>
+        </w:numPr>
+        <w:spacing w:after="0"/>
+        <w:rPr>
+          <w:rFonts w:ascii="Times New Roman" w:hAnsi="Times New Roman" w:cs="Times New Roman"/>
+          <w:sz w:val="24"/>
+          <w:szCs w:val="24"/>
+        </w:rPr>
+      </w:pPr>
+      <w:r>
+        <w:rPr>
+          <w:rFonts w:ascii="Times New Roman" w:hAnsi="Times New Roman" w:cs="Times New Roman"/>
+          <w:sz w:val="24"/>
+          <w:szCs w:val="24"/>
+        </w:rPr>
+        <w:t>Update inventory of items related to creating bagels</w:t>
+      </w:r>
+    </w:p>
+    <w:p>
+      <w:pPr>
+        <w:pStyle w:val="ListParagraph"/>
+        <w:numPr>
+          <w:ilvl w:val="2"/>
+          <w:numId w:val="7"/>
+        </w:numPr>
+        <w:spacing w:after="0"/>
+        <w:rPr>
+          <w:rFonts w:ascii="Times New Roman" w:hAnsi="Times New Roman" w:cs="Times New Roman"/>
+          <w:sz w:val="24"/>
+          <w:szCs w:val="24"/>
+        </w:rPr>
+      </w:pPr>
+      <w:r>
+        <w:rPr>
+          <w:rFonts w:ascii="Times New Roman" w:hAnsi="Times New Roman" w:cs="Times New Roman"/>
+          <w:sz w:val="24"/>
+          <w:szCs w:val="24"/>
+        </w:rPr>
+        <w:t>Update status of placed orders</w:t>
+      </w:r>
+    </w:p>
+    <w:p>
+      <w:pPr>
+        <w:pStyle w:val="ListParagraph"/>
+        <w:numPr>
+          <w:ilvl w:val="1"/>
+          <w:numId w:val="7"/>
+        </w:numPr>
+        <w:spacing w:after="0"/>
+        <w:rPr>
+          <w:rFonts w:ascii="Times New Roman" w:hAnsi="Times New Roman" w:cs="Times New Roman"/>
+          <w:sz w:val="24"/>
+          <w:szCs w:val="24"/>
+        </w:rPr>
+      </w:pPr>
+      <w:r>
+        <w:rPr>
+          <w:rFonts w:ascii="Times New Roman" w:hAnsi="Times New Roman" w:cs="Times New Roman"/>
+          <w:sz w:val="24"/>
+          <w:szCs w:val="24"/>
+        </w:rPr>
+        <w:t>Cashier</w:t>
+      </w:r>
+    </w:p>
+    <w:p>
+      <w:pPr>
+        <w:pStyle w:val="ListParagraph"/>
+        <w:numPr>
+          <w:ilvl w:val="2"/>
+          <w:numId w:val="7"/>
+        </w:numPr>
+        <w:spacing w:after="0"/>
+        <w:rPr>
+          <w:rFonts w:ascii="Times New Roman" w:hAnsi="Times New Roman" w:cs="Times New Roman"/>
+          <w:sz w:val="24"/>
+          <w:szCs w:val="24"/>
+        </w:rPr>
+      </w:pPr>
+      <w:r>
+        <w:rPr>
+          <w:rFonts w:ascii="Times New Roman" w:hAnsi="Times New Roman" w:cs="Times New Roman"/>
+          <w:sz w:val="24"/>
+          <w:szCs w:val="24"/>
+        </w:rPr>
+        <w:t>View status of orders</w:t>
+      </w:r>
+    </w:p>
+    <w:p>
+      <w:pPr>
+        <w:pStyle w:val="ListParagraph"/>
+        <w:numPr>
+          <w:ilvl w:val="2"/>
+          <w:numId w:val="7"/>
+        </w:numPr>
+        <w:spacing w:after="0"/>
+        <w:rPr>
+          <w:rFonts w:ascii="Times New Roman" w:hAnsi="Times New Roman" w:cs="Times New Roman"/>
+          <w:sz w:val="24"/>
+          <w:szCs w:val="24"/>
+        </w:rPr>
+      </w:pPr>
+      <w:r>
+        <w:rPr>
+          <w:rFonts w:ascii="Times New Roman" w:hAnsi="Times New Roman" w:cs="Times New Roman"/>
+          <w:sz w:val="24"/>
+          <w:szCs w:val="24"/>
+        </w:rPr>
+        <w:t>Facilitate transactions between customers and the company</w:t>
+      </w:r>
+    </w:p>
+    <w:p>
+      <w:pPr>
+        <w:pStyle w:val="ListParagraph"/>
+        <w:numPr>
+          <w:ilvl w:val="2"/>
+          <w:numId w:val="7"/>
+        </w:numPr>
+        <w:spacing w:after="0"/>
+        <w:rPr>
+          <w:rFonts w:ascii="Times New Roman" w:hAnsi="Times New Roman" w:cs="Times New Roman"/>
+          <w:sz w:val="24"/>
+          <w:szCs w:val="24"/>
+        </w:rPr>
+      </w:pPr>
+      <w:r>
+        <w:rPr>
+          <w:rFonts w:ascii="Times New Roman" w:hAnsi="Times New Roman" w:cs="Times New Roman"/>
+          <w:sz w:val="24"/>
+          <w:szCs w:val="24"/>
+        </w:rPr>
+        <w:t xml:space="preserve">Should </w:t>
+      </w:r>
+      <w:r>
+        <w:rPr>
+          <w:rFonts w:ascii="Times New Roman" w:hAnsi="Times New Roman" w:cs="Times New Roman"/>
+          <w:sz w:val="24"/>
+          <w:szCs w:val="24"/>
+        </w:rPr>
+        <w:t>handle purchase of shmears and beverages</w:t>
+      </w:r>
+    </w:p>
+    <w:p>
+      <w:pPr>
+        <w:pStyle w:val="ListParagraph"/>
+        <w:numPr>
+          <w:ilvl w:val="3"/>
+          <w:numId w:val="7"/>
+        </w:numPr>
+        <w:spacing w:after="0"/>
+        <w:rPr>
+          <w:rFonts w:ascii="Times New Roman" w:hAnsi="Times New Roman" w:cs="Times New Roman"/>
+          <w:sz w:val="24"/>
+          <w:szCs w:val="24"/>
+        </w:rPr>
+      </w:pPr>
+      <w:r>
+        <w:rPr>
+          <w:rFonts w:ascii="Times New Roman" w:hAnsi="Times New Roman" w:cs="Times New Roman"/>
+          <w:sz w:val="24"/>
+          <w:szCs w:val="24"/>
+        </w:rPr>
+        <w:t>Update inventory of these items</w:t>
+      </w:r>
+    </w:p>
+    <w:p>
+      <w:pPr>
+        <w:pStyle w:val="ListParagraph"/>
+        <w:numPr>
+          <w:ilvl w:val="2"/>
+          <w:numId w:val="7"/>
+        </w:numPr>
+        <w:spacing w:after="0"/>
+        <w:rPr>
+          <w:rFonts w:ascii="Times New Roman" w:hAnsi="Times New Roman" w:cs="Times New Roman"/>
+          <w:sz w:val="24"/>
+          <w:szCs w:val="24"/>
+        </w:rPr>
+      </w:pPr>
+      <w:r>
+        <w:rPr>
+          <w:rFonts w:ascii="Times New Roman" w:hAnsi="Times New Roman" w:cs="Times New Roman"/>
+          <w:sz w:val="24"/>
+          <w:szCs w:val="24"/>
+        </w:rPr>
+        <w:t>Has the ability to discard an order if the customer does not show/pay</w:t>
+      </w:r>
+    </w:p>
+    <w:p>
+      <w:pPr>
+        <w:pStyle w:val="ListParagraph"/>
+        <w:numPr>
+          <w:ilvl w:val="1"/>
+          <w:numId w:val="7"/>
+        </w:numPr>
+        <w:spacing w:after="0"/>
+        <w:rPr>
+          <w:rFonts w:ascii="Times New Roman" w:hAnsi="Times New Roman" w:cs="Times New Roman"/>
+          <w:sz w:val="24"/>
+          <w:szCs w:val="24"/>
+        </w:rPr>
+      </w:pPr>
+      <w:r>
+        <w:rPr>
+          <w:rFonts w:ascii="Times New Roman" w:hAnsi="Times New Roman" w:cs="Times New Roman"/>
+          <w:sz w:val="24"/>
+          <w:szCs w:val="24"/>
+        </w:rPr>
+        <w:t>Manager</w:t>
+      </w:r>
+    </w:p>
+    <w:p>
+      <w:pPr>
+        <w:pStyle w:val="ListParagraph"/>
+        <w:numPr>
+          <w:ilvl w:val="2"/>
+          <w:numId w:val="7"/>
+        </w:numPr>
+        <w:spacing w:after="0"/>
+        <w:rPr>
+          <w:rFonts w:ascii="Times New Roman" w:hAnsi="Times New Roman" w:cs="Times New Roman"/>
+          <w:sz w:val="24"/>
+          <w:szCs w:val="24"/>
+        </w:rPr>
+      </w:pPr>
+      <w:r>
+        <w:rPr>
+          <w:rFonts w:ascii="Times New Roman" w:hAnsi="Times New Roman" w:cs="Times New Roman"/>
+          <w:sz w:val="24"/>
+          <w:szCs w:val="24"/>
+        </w:rPr>
+        <w:t>Approves/creates employee accounts</w:t>
+      </w:r>
+    </w:p>
+    <w:p>
+      <w:pPr>
+        <w:pStyle w:val="ListParagraph"/>
+        <w:numPr>
+          <w:ilvl w:val="2"/>
+          <w:numId w:val="7"/>
+        </w:numPr>
+        <w:spacing w:after="0"/>
+        <w:rPr>
+          <w:rFonts w:ascii="Times New Roman" w:hAnsi="Times New Roman" w:cs="Times New Roman"/>
+          <w:sz w:val="24"/>
+          <w:szCs w:val="24"/>
+        </w:rPr>
+      </w:pPr>
+      <w:r>
+        <w:rPr>
+          <w:rFonts w:ascii="Times New Roman" w:hAnsi="Times New Roman" w:cs="Times New Roman"/>
+          <w:sz w:val="24"/>
+          <w:szCs w:val="24"/>
+        </w:rPr>
+        <w:t>Has master control over the company</w:t>
+      </w:r>
+    </w:p>
+    <w:p>
+      <w:pPr>
+        <w:pStyle w:val="ListParagraph"/>
+        <w:numPr>
+          <w:ilvl w:val="2"/>
+          <w:numId w:val="7"/>
+        </w:numPr>
+        <w:spacing w:after="0"/>
+        <w:rPr>
+          <w:rFonts w:ascii="Times New Roman" w:hAnsi="Times New Roman" w:cs="Times New Roman"/>
+          <w:sz w:val="24"/>
+          <w:szCs w:val="24"/>
+        </w:rPr>
+      </w:pPr>
+      <w:r>
+        <w:rPr>
+          <w:rFonts w:ascii="Times New Roman" w:hAnsi="Times New Roman" w:cs="Times New Roman"/>
+          <w:sz w:val="24"/>
+          <w:szCs w:val="24"/>
+        </w:rPr>
+        <w:t>Add inventory</w:t>
+      </w:r>
+    </w:p>
+    <w:p>
+      <w:pPr>
+        <w:pStyle w:val="ListParagraph"/>
+        <w:numPr>
+          <w:ilvl w:val="3"/>
+          <w:numId w:val="7"/>
+        </w:numPr>
+        <w:spacing w:after="0"/>
+        <w:rPr>
+          <w:rFonts w:ascii="Times New Roman" w:hAnsi="Times New Roman" w:cs="Times New Roman"/>
+          <w:sz w:val="24"/>
+          <w:szCs w:val="24"/>
+        </w:rPr>
+      </w:pPr>
+      <w:r>
+        <w:rPr>
+          <w:rFonts w:ascii="Times New Roman" w:hAnsi="Times New Roman" w:cs="Times New Roman"/>
+          <w:sz w:val="24"/>
+          <w:szCs w:val="24"/>
+        </w:rPr>
+        <w:t>Can edit items one by one or fill all items up to desired amount</w:t>
+      </w:r>
+    </w:p>
+    <w:p>
+      <w:pPr>
+        <w:pStyle w:val="ListParagraph"/>
+        <w:numPr>
+          <w:ilvl w:val="1"/>
+          <w:numId w:val="7"/>
+        </w:numPr>
+        <w:spacing w:after="0"/>
+        <w:rPr>
+          <w:rFonts w:ascii="Times New Roman" w:hAnsi="Times New Roman" w:cs="Times New Roman"/>
+          <w:sz w:val="24"/>
+          <w:szCs w:val="24"/>
+        </w:rPr>
+      </w:pPr>
+      <w:r>
+        <w:rPr>
+          <w:rFonts w:ascii="Times New Roman" w:hAnsi="Times New Roman" w:cs="Times New Roman"/>
+          <w:sz w:val="24"/>
+          <w:szCs w:val="24"/>
+        </w:rPr>
+        <w:t>Application should be able to support at least twenty-five customers, as well as at least ten employee accounts.</w:t>
+      </w:r>
+    </w:p>
+    <w:p>
+      <w:pPr>
+        <w:pStyle w:val="ListParagraph"/>
+        <w:numPr>
+          <w:ilvl w:val="2"/>
+          <w:numId w:val="7"/>
+        </w:numPr>
+        <w:spacing w:after="0"/>
+        <w:rPr>
+          <w:rFonts w:ascii="Times New Roman" w:hAnsi="Times New Roman" w:cs="Times New Roman"/>
+          <w:sz w:val="24"/>
+          <w:szCs w:val="24"/>
+        </w:rPr>
+      </w:pPr>
+      <w:r>
+        <w:rPr>
+          <w:rFonts w:ascii="Times New Roman" w:hAnsi="Times New Roman" w:cs="Times New Roman"/>
+          <w:sz w:val="24"/>
+          <w:szCs w:val="24"/>
+        </w:rPr>
+        <w:t>Data will be kept that relates to individual accounts</w:t>
+      </w:r>
+    </w:p>
+    <w:p>
+      <w:pPr>
+        <w:pStyle w:val="ListParagraph"/>
+        <w:numPr>
+          <w:ilvl w:val="3"/>
+          <w:numId w:val="7"/>
+        </w:numPr>
+        <w:spacing w:after="0"/>
+        <w:rPr>
+          <w:rFonts w:ascii="Times New Roman" w:hAnsi="Times New Roman" w:cs="Times New Roman"/>
+          <w:sz w:val="24"/>
+          <w:szCs w:val="24"/>
+        </w:rPr>
+      </w:pPr>
+      <w:r>
+        <w:rPr>
+          <w:rFonts w:ascii="Times New Roman" w:hAnsi="Times New Roman" w:cs="Times New Roman"/>
+          <w:sz w:val="24"/>
+          <w:szCs w:val="24"/>
+        </w:rPr>
+        <w:t>First name</w:t>
+      </w:r>
+    </w:p>
+    <w:p>
+      <w:pPr>
+        <w:pStyle w:val="ListParagraph"/>
+        <w:numPr>
+          <w:ilvl w:val="3"/>
+          <w:numId w:val="7"/>
+        </w:numPr>
+        <w:spacing w:after="0"/>
+        <w:rPr>
+          <w:rFonts w:ascii="Times New Roman" w:hAnsi="Times New Roman" w:cs="Times New Roman"/>
+          <w:sz w:val="24"/>
+          <w:szCs w:val="24"/>
+        </w:rPr>
+      </w:pPr>
+      <w:r>
+        <w:rPr>
+          <w:rFonts w:ascii="Times New Roman" w:hAnsi="Times New Roman" w:cs="Times New Roman"/>
+          <w:sz w:val="24"/>
+          <w:szCs w:val="24"/>
+        </w:rPr>
+        <w:t>Last name</w:t>
+      </w:r>
+    </w:p>
+    <w:p>
+      <w:pPr>
+        <w:pStyle w:val="ListParagraph"/>
+        <w:numPr>
+          <w:ilvl w:val="3"/>
+          <w:numId w:val="7"/>
+        </w:numPr>
+        <w:spacing w:after="0"/>
+        <w:rPr>
+          <w:rFonts w:ascii="Times New Roman" w:hAnsi="Times New Roman" w:cs="Times New Roman"/>
+          <w:sz w:val="24"/>
+          <w:szCs w:val="24"/>
+        </w:rPr>
+      </w:pPr>
+      <w:r>
+        <w:rPr>
+          <w:rFonts w:ascii="Times New Roman" w:hAnsi="Times New Roman" w:cs="Times New Roman"/>
+          <w:sz w:val="24"/>
+          <w:szCs w:val="24"/>
+        </w:rPr>
+        <w:t>Email</w:t>
+      </w:r>
+    </w:p>
+    <w:p>
+      <w:pPr>
+        <w:pStyle w:val="ListParagraph"/>
+        <w:numPr>
+          <w:ilvl w:val="3"/>
+          <w:numId w:val="7"/>
+        </w:numPr>
+        <w:spacing w:after="0"/>
+        <w:rPr>
+          <w:rFonts w:ascii="Times New Roman" w:hAnsi="Times New Roman" w:cs="Times New Roman"/>
+          <w:sz w:val="24"/>
+          <w:szCs w:val="24"/>
+        </w:rPr>
+      </w:pPr>
+      <w:r>
+        <w:rPr>
+          <w:rFonts w:ascii="Times New Roman" w:hAnsi="Times New Roman" w:cs="Times New Roman"/>
+          <w:sz w:val="24"/>
+          <w:szCs w:val="24"/>
+        </w:rPr>
+        <w:t>Phone number</w:t>
+      </w:r>
+    </w:p>
+    <w:p>
+      <w:pPr>
+        <w:pStyle w:val="ListParagraph"/>
+        <w:numPr>
+          <w:ilvl w:val="3"/>
+          <w:numId w:val="7"/>
+        </w:numPr>
+        <w:spacing w:after="0"/>
+        <w:rPr>
+          <w:rFonts w:ascii="Times New Roman" w:hAnsi="Times New Roman" w:cs="Times New Roman"/>
+          <w:sz w:val="24"/>
+          <w:szCs w:val="24"/>
+        </w:rPr>
+      </w:pPr>
+      <w:r>
+        <w:rPr>
+          <w:rFonts w:ascii="Times New Roman" w:hAnsi="Times New Roman" w:cs="Times New Roman"/>
+          <w:sz w:val="24"/>
+          <w:szCs w:val="24"/>
+        </w:rPr>
+        <w:t>Account balance (money)</w:t>
+      </w:r>
+    </w:p>
+    <w:p>
+      <w:pPr>
+        <w:pStyle w:val="ListParagraph"/>
+        <w:numPr>
+          <w:ilvl w:val="4"/>
+          <w:numId w:val="7"/>
+        </w:numPr>
+        <w:spacing w:after="0"/>
+        <w:rPr>
+          <w:rFonts w:ascii="Times New Roman" w:hAnsi="Times New Roman" w:cs="Times New Roman"/>
+          <w:sz w:val="24"/>
+          <w:szCs w:val="24"/>
+        </w:rPr>
+      </w:pPr>
+      <w:r>
+        <w:rPr>
+          <w:rFonts w:ascii="Times New Roman" w:hAnsi="Times New Roman" w:cs="Times New Roman"/>
+          <w:sz w:val="24"/>
+          <w:szCs w:val="24"/>
+        </w:rPr>
+        <w:t>Created accounts should be credited $100</w:t>
+      </w:r>
+    </w:p>
+    <w:p>
+      <w:pPr>
+        <w:pStyle w:val="ListParagraph"/>
+        <w:numPr>
+          <w:ilvl w:val="3"/>
+          <w:numId w:val="7"/>
+        </w:numPr>
+        <w:spacing w:after="0"/>
+        <w:rPr>
+          <w:rFonts w:ascii="Times New Roman" w:hAnsi="Times New Roman" w:cs="Times New Roman"/>
+          <w:sz w:val="24"/>
+          <w:szCs w:val="24"/>
+        </w:rPr>
+      </w:pPr>
+      <w:r>
+        <w:rPr>
+          <w:rFonts w:ascii="Times New Roman" w:hAnsi="Times New Roman" w:cs="Times New Roman"/>
+          <w:sz w:val="24"/>
+          <w:szCs w:val="24"/>
+        </w:rPr>
+        <w:t>Member number (identification number)</w:t>
+      </w:r>
+    </w:p>
+    <w:p>
+      <w:pPr>
+        <w:pStyle w:val="ListParagraph"/>
+        <w:numPr>
+          <w:ilvl w:val="3"/>
+          <w:numId w:val="7"/>
+        </w:numPr>
+        <w:spacing w:after="0"/>
+        <w:rPr>
+          <w:rFonts w:ascii="Times New Roman" w:hAnsi="Times New Roman" w:cs="Times New Roman"/>
+          <w:sz w:val="24"/>
+          <w:szCs w:val="24"/>
+        </w:rPr>
+      </w:pPr>
+      <w:r>
+        <w:rPr>
+          <w:rFonts w:ascii="Times New Roman" w:hAnsi="Times New Roman" w:cs="Times New Roman"/>
+          <w:sz w:val="24"/>
+          <w:szCs w:val="24"/>
+        </w:rPr>
+        <w:t>Password</w:t>
+      </w:r>
+    </w:p>
+    <w:p>
+      <w:pPr>
+        <w:pStyle w:val="ListParagraph"/>
+        <w:numPr>
+          <w:ilvl w:val="3"/>
+          <w:numId w:val="7"/>
+        </w:numPr>
+        <w:spacing w:after="0"/>
+        <w:rPr>
+          <w:rFonts w:ascii="Times New Roman" w:hAnsi="Times New Roman" w:cs="Times New Roman"/>
+          <w:sz w:val="24"/>
+          <w:szCs w:val="24"/>
+        </w:rPr>
+      </w:pPr>
+      <w:r>
+        <w:rPr>
+          <w:rFonts w:ascii="Times New Roman" w:hAnsi="Times New Roman" w:cs="Times New Roman"/>
+          <w:sz w:val="24"/>
+          <w:szCs w:val="24"/>
+        </w:rPr>
+        <w:t>Record additional data, such as order history, rewards/coupons</w:t>
+      </w:r>
+    </w:p>
+    <w:p>
+      <w:pPr>
+        <w:spacing w:after="0"/>
+        <w:rPr>
+          <w:rFonts w:ascii="Times New Roman" w:hAnsi="Times New Roman" w:cs="Times New Roman"/>
+          <w:sz w:val="24"/>
+          <w:szCs w:val="24"/>
+        </w:rPr>
+      </w:pPr>
+    </w:p>
+    <w:p>
+      <w:pPr>
+        <w:spacing w:after="0"/>
+        <w:rPr>
+          <w:rFonts w:ascii="Times New Roman" w:hAnsi="Times New Roman" w:cs="Times New Roman"/>
+          <w:sz w:val="24"/>
+          <w:szCs w:val="24"/>
+        </w:rPr>
+      </w:pPr>
+    </w:p>
+    <w:p>
+      <w:pPr>
+        <w:spacing w:after="0"/>
+        <w:rPr>
+          <w:rFonts w:ascii="Times New Roman" w:hAnsi="Times New Roman" w:cs="Times New Roman"/>
+          <w:sz w:val="24"/>
+          <w:szCs w:val="24"/>
+        </w:rPr>
+      </w:pPr>
+    </w:p>
+    <w:p>
+      <w:pPr>
+        <w:spacing w:after="0"/>
+        <w:rPr>
+          <w:rFonts w:ascii="Times New Roman" w:hAnsi="Times New Roman" w:cs="Times New Roman"/>
+          <w:sz w:val="24"/>
+          <w:szCs w:val="24"/>
+        </w:rPr>
+      </w:pPr>
+    </w:p>
+    <w:p>
+      <w:pPr>
+        <w:spacing w:after="0"/>
+        <w:rPr>
+          <w:rFonts w:ascii="Times New Roman" w:hAnsi="Times New Roman" w:cs="Times New Roman"/>
+          <w:sz w:val="24"/>
+          <w:szCs w:val="24"/>
+        </w:rPr>
+      </w:pPr>
+    </w:p>
+    <w:p>
+      <w:pPr>
+        <w:pStyle w:val="ListParagraph"/>
+        <w:numPr>
+          <w:ilvl w:val="0"/>
+          <w:numId w:val="7"/>
+        </w:numPr>
+        <w:spacing w:after="0"/>
+        <w:rPr>
+          <w:rFonts w:ascii="Times New Roman" w:hAnsi="Times New Roman" w:cs="Times New Roman"/>
+          <w:sz w:val="24"/>
+          <w:szCs w:val="24"/>
+        </w:rPr>
+      </w:pPr>
+      <w:r>
+        <w:rPr>
+          <w:rFonts w:ascii="Times New Roman" w:hAnsi="Times New Roman" w:cs="Times New Roman"/>
+          <w:sz w:val="24"/>
+          <w:szCs w:val="24"/>
+        </w:rPr>
+        <w:t>Access to the system should be through a web browser</w:t>
+      </w:r>
+    </w:p>
+    <w:p>
+      <w:pPr>
+        <w:pStyle w:val="ListParagraph"/>
+        <w:numPr>
+          <w:ilvl w:val="1"/>
+          <w:numId w:val="7"/>
+        </w:numPr>
+        <w:spacing w:after="0"/>
+        <w:rPr>
+          <w:rFonts w:ascii="Times New Roman" w:hAnsi="Times New Roman" w:cs="Times New Roman"/>
+          <w:sz w:val="24"/>
+          <w:szCs w:val="24"/>
+        </w:rPr>
+      </w:pPr>
+      <w:r>
+        <w:rPr>
+          <w:rFonts w:ascii="Times New Roman" w:hAnsi="Times New Roman" w:cs="Times New Roman"/>
+          <w:sz w:val="24"/>
+          <w:szCs w:val="24"/>
+        </w:rPr>
+        <w:t>Each type of account should only see pages pertinent to their role</w:t>
+      </w:r>
+    </w:p>
+    <w:p>
+      <w:pPr>
+        <w:pStyle w:val="ListParagraph"/>
+        <w:numPr>
+          <w:ilvl w:val="1"/>
+          <w:numId w:val="7"/>
+        </w:numPr>
+        <w:spacing w:after="0"/>
+        <w:rPr>
+          <w:rFonts w:ascii="Times New Roman" w:hAnsi="Times New Roman" w:cs="Times New Roman"/>
+          <w:sz w:val="24"/>
+          <w:szCs w:val="24"/>
+        </w:rPr>
+      </w:pPr>
+      <w:r>
+        <w:rPr>
+          <w:rFonts w:ascii="Times New Roman" w:hAnsi="Times New Roman" w:cs="Times New Roman"/>
+          <w:sz w:val="24"/>
+          <w:szCs w:val="24"/>
+        </w:rPr>
+        <w:t>Implement a login system</w:t>
+      </w:r>
+    </w:p>
+    <w:p>
+      <w:pPr>
+        <w:pStyle w:val="ListParagraph"/>
+        <w:numPr>
+          <w:ilvl w:val="2"/>
+          <w:numId w:val="7"/>
+        </w:numPr>
+        <w:spacing w:after="0"/>
+        <w:rPr>
+          <w:rFonts w:ascii="Times New Roman" w:hAnsi="Times New Roman" w:cs="Times New Roman"/>
+          <w:sz w:val="24"/>
+          <w:szCs w:val="24"/>
+        </w:rPr>
+      </w:pPr>
+      <w:r>
+        <w:rPr>
+          <w:rFonts w:ascii="Times New Roman" w:hAnsi="Times New Roman" w:cs="Times New Roman"/>
+          <w:sz w:val="24"/>
+          <w:szCs w:val="24"/>
+        </w:rPr>
+        <w:t>Using a user identification and a password</w:t>
+      </w:r>
+    </w:p>
+    <w:p>
+      <w:pPr>
+        <w:pStyle w:val="ListParagraph"/>
+        <w:numPr>
+          <w:ilvl w:val="1"/>
+          <w:numId w:val="7"/>
+        </w:numPr>
+        <w:spacing w:after="0"/>
+        <w:rPr>
+          <w:rFonts w:ascii="Times New Roman" w:hAnsi="Times New Roman" w:cs="Times New Roman"/>
+          <w:sz w:val="24"/>
+          <w:szCs w:val="24"/>
+        </w:rPr>
+      </w:pPr>
+      <w:r>
+        <w:rPr>
+          <w:rFonts w:ascii="Times New Roman" w:hAnsi="Times New Roman" w:cs="Times New Roman"/>
+          <w:sz w:val="24"/>
+          <w:szCs w:val="24"/>
+        </w:rPr>
+        <w:t>Account creation page</w:t>
+      </w:r>
+    </w:p>
+    <w:p>
+      <w:pPr>
+        <w:spacing w:after="0"/>
+        <w:rPr>
+          <w:rFonts w:ascii="Times New Roman" w:hAnsi="Times New Roman" w:cs="Times New Roman"/>
+          <w:sz w:val="24"/>
+          <w:szCs w:val="24"/>
+        </w:rPr>
+      </w:pPr>
+    </w:p>
+    <w:p>
+      <w:pPr>
+        <w:pStyle w:val="ListParagraph"/>
+        <w:numPr>
+          <w:ilvl w:val="0"/>
+          <w:numId w:val="7"/>
+        </w:numPr>
+        <w:spacing w:after="0"/>
+        <w:rPr>
+          <w:rFonts w:ascii="Times New Roman" w:hAnsi="Times New Roman" w:cs="Times New Roman"/>
+          <w:sz w:val="24"/>
+          <w:szCs w:val="24"/>
+        </w:rPr>
+      </w:pPr>
+      <w:r>
+        <w:rPr>
+          <w:rFonts w:ascii="Times New Roman" w:hAnsi="Times New Roman" w:cs="Times New Roman"/>
+          <w:sz w:val="24"/>
+          <w:szCs w:val="24"/>
+        </w:rPr>
+        <w:t>Record additional analytics of the website</w:t>
+      </w:r>
+    </w:p>
+    <w:p>
+      <w:pPr>
+        <w:pStyle w:val="ListParagraph"/>
+        <w:numPr>
+          <w:ilvl w:val="1"/>
+          <w:numId w:val="7"/>
+        </w:numPr>
+        <w:spacing w:after="0"/>
+        <w:rPr>
+          <w:rFonts w:ascii="Times New Roman" w:hAnsi="Times New Roman" w:cs="Times New Roman"/>
+          <w:sz w:val="24"/>
+          <w:szCs w:val="24"/>
+        </w:rPr>
+      </w:pPr>
+      <w:r>
+        <w:rPr>
+          <w:rFonts w:ascii="Times New Roman" w:hAnsi="Times New Roman" w:cs="Times New Roman"/>
+          <w:sz w:val="24"/>
+          <w:szCs w:val="24"/>
+        </w:rPr>
+        <w:t>Expiration of products</w:t>
+      </w:r>
+    </w:p>
+    <w:p>
+      <w:pPr>
+        <w:pStyle w:val="ListParagraph"/>
+        <w:numPr>
+          <w:ilvl w:val="1"/>
+          <w:numId w:val="7"/>
+        </w:numPr>
+        <w:spacing w:after="0"/>
+        <w:rPr>
+          <w:rFonts w:ascii="Times New Roman" w:hAnsi="Times New Roman" w:cs="Times New Roman"/>
+          <w:sz w:val="24"/>
+          <w:szCs w:val="24"/>
+        </w:rPr>
+      </w:pPr>
+      <w:r>
+        <w:rPr>
+          <w:rFonts w:ascii="Times New Roman" w:hAnsi="Times New Roman" w:cs="Times New Roman"/>
+          <w:sz w:val="24"/>
+          <w:szCs w:val="24"/>
+        </w:rPr>
+        <w:t>Ongoing promotions</w:t>
+      </w:r>
+    </w:p>
+    <w:p>
+      <w:pPr>
+        <w:pStyle w:val="ListParagraph"/>
+        <w:numPr>
+          <w:ilvl w:val="1"/>
+          <w:numId w:val="7"/>
+        </w:numPr>
+        <w:spacing w:after="0"/>
+        <w:rPr>
+          <w:rFonts w:ascii="Times New Roman" w:hAnsi="Times New Roman" w:cs="Times New Roman"/>
+          <w:sz w:val="24"/>
+          <w:szCs w:val="24"/>
+        </w:rPr>
+      </w:pPr>
+      <w:r>
+        <w:rPr>
+          <w:rFonts w:ascii="Times New Roman" w:hAnsi="Times New Roman" w:cs="Times New Roman"/>
+          <w:sz w:val="24"/>
+          <w:szCs w:val="24"/>
+        </w:rPr>
+        <w:t>Item popularity</w:t>
+      </w:r>
+    </w:p>
+    <w:p>
+      <w:pPr>
+        <w:pStyle w:val="ListParagraph"/>
+        <w:numPr>
+          <w:ilvl w:val="1"/>
+          <w:numId w:val="7"/>
+        </w:numPr>
+        <w:spacing w:after="0"/>
+        <w:rPr>
+          <w:rFonts w:ascii="Times New Roman" w:hAnsi="Times New Roman" w:cs="Times New Roman"/>
+          <w:sz w:val="24"/>
+          <w:szCs w:val="24"/>
+        </w:rPr>
+      </w:pPr>
+      <w:r>
+        <w:rPr>
+          <w:rFonts w:ascii="Times New Roman" w:hAnsi="Times New Roman" w:cs="Times New Roman"/>
+          <w:sz w:val="24"/>
+          <w:szCs w:val="24"/>
+        </w:rPr>
+        <w:t>Website traffic</w:t>
+      </w:r>
+    </w:p>
+    <w:p>
+      <w:pPr>
+        <w:spacing w:after="0"/>
+        <w:rPr>
+          <w:rFonts w:ascii="Times New Roman" w:hAnsi="Times New Roman" w:cs="Times New Roman"/>
+          <w:sz w:val="24"/>
+          <w:szCs w:val="24"/>
+        </w:rPr>
+      </w:pPr>
+    </w:p>
+    <w:p>
+      <w:pPr>
+        <w:pStyle w:val="ListParagraph"/>
+        <w:numPr>
+          <w:ilvl w:val="0"/>
+          <w:numId w:val="8"/>
+        </w:numPr>
+        <w:spacing w:after="0"/>
+        <w:rPr>
+          <w:rFonts w:ascii="Times New Roman" w:hAnsi="Times New Roman" w:cs="Times New Roman"/>
+          <w:sz w:val="24"/>
+          <w:szCs w:val="24"/>
+        </w:rPr>
+      </w:pPr>
+      <w:r>
+        <w:rPr>
+          <w:rFonts w:ascii="Times New Roman" w:hAnsi="Times New Roman" w:cs="Times New Roman"/>
+          <w:b/>
+          <w:bCs/>
+          <w:sz w:val="24"/>
+          <w:szCs w:val="24"/>
+        </w:rPr>
+        <w:t>Future Features</w:t>
+      </w:r>
+    </w:p>
+    <w:p>
+      <w:pPr>
+        <w:spacing w:after="0"/>
+        <w:rPr>
+          <w:rFonts w:ascii="Times New Roman" w:hAnsi="Times New Roman" w:cs="Times New Roman"/>
+          <w:sz w:val="24"/>
+          <w:szCs w:val="24"/>
+        </w:rPr>
+      </w:pPr>
+      <w:r>
+        <w:rPr>
+          <w:rFonts w:ascii="Times New Roman" w:hAnsi="Times New Roman" w:cs="Times New Roman"/>
+          <w:sz w:val="24"/>
+          <w:szCs w:val="24"/>
+        </w:rPr>
+        <w:t>Some ideas that arise during the software development process may not currently be realistic or desired in the result of the products but may have potential to be included later or if our client’s requirements change. It is worthwhile to include them here to have a record of and some items to draw inspiration from.</w:t>
+      </w:r>
+    </w:p>
+    <w:p>
+      <w:pPr>
+        <w:pStyle w:val="ListParagraph"/>
+        <w:numPr>
+          <w:ilvl w:val="0"/>
+          <w:numId w:val="9"/>
+        </w:numPr>
+        <w:spacing w:after="0"/>
+        <w:rPr>
+          <w:rFonts w:ascii="Times New Roman" w:hAnsi="Times New Roman" w:cs="Times New Roman"/>
+          <w:sz w:val="24"/>
+          <w:szCs w:val="24"/>
+        </w:rPr>
+      </w:pPr>
+      <w:r>
+        <w:rPr>
+          <w:rFonts w:ascii="Times New Roman" w:hAnsi="Times New Roman" w:cs="Times New Roman"/>
+          <w:sz w:val="24"/>
+          <w:szCs w:val="24"/>
+        </w:rPr>
+        <w:t xml:space="preserve">Record the individual expirations of products to </w:t>
+      </w:r>
+      <w:r>
+        <w:rPr>
+          <w:rFonts w:ascii="Times New Roman" w:hAnsi="Times New Roman" w:cs="Times New Roman"/>
+          <w:sz w:val="24"/>
+          <w:szCs w:val="24"/>
+        </w:rPr>
+        <w:t>phase old inventory out more easily</w:t>
+      </w:r>
+      <w:r>
+        <w:rPr>
+          <w:rFonts w:ascii="Times New Roman" w:hAnsi="Times New Roman" w:cs="Times New Roman"/>
+          <w:sz w:val="24"/>
+          <w:szCs w:val="24"/>
+        </w:rPr>
+        <w:t xml:space="preserve"> and bring new inventory in automatically</w:t>
+      </w:r>
+    </w:p>
+    <w:p>
+      <w:pPr>
+        <w:pStyle w:val="ListParagraph"/>
+        <w:numPr>
+          <w:ilvl w:val="0"/>
+          <w:numId w:val="9"/>
+        </w:numPr>
+        <w:spacing w:after="0"/>
+        <w:rPr>
+          <w:rFonts w:ascii="Times New Roman" w:hAnsi="Times New Roman" w:cs="Times New Roman"/>
+          <w:sz w:val="24"/>
+          <w:szCs w:val="24"/>
+        </w:rPr>
+      </w:pPr>
+      <w:r>
+        <w:rPr>
+          <w:rFonts w:ascii="Times New Roman" w:hAnsi="Times New Roman" w:cs="Times New Roman"/>
+          <w:sz w:val="24"/>
+          <w:szCs w:val="24"/>
+        </w:rPr>
+        <w:t>A more robust promotion service and customer history, allowing ease of access and the ability for customers to reorder something they have in the past.</w:t>
+      </w:r>
+    </w:p>
+    <w:p>
+      <w:pPr>
+        <w:pStyle w:val="ListParagraph"/>
+        <w:numPr>
+          <w:ilvl w:val="0"/>
+          <w:numId w:val="9"/>
+        </w:numPr>
+        <w:spacing w:after="0"/>
+        <w:rPr>
+          <w:rFonts w:ascii="Times New Roman" w:hAnsi="Times New Roman" w:cs="Times New Roman"/>
+          <w:sz w:val="24"/>
+          <w:szCs w:val="24"/>
+        </w:rPr>
+      </w:pPr>
+      <w:r>
+        <w:rPr>
+          <w:rFonts w:ascii="Times New Roman" w:hAnsi="Times New Roman" w:cs="Times New Roman"/>
+          <w:sz w:val="24"/>
+          <w:szCs w:val="24"/>
+        </w:rPr>
+        <w:t>Include additional employee roles to allow for business expansion</w:t>
+      </w:r>
+    </w:p>
+    <w:p>
+      <w:pPr>
+        <w:pStyle w:val="ListParagraph"/>
+        <w:numPr>
+          <w:ilvl w:val="1"/>
+          <w:numId w:val="9"/>
+        </w:numPr>
+        <w:spacing w:after="0"/>
+        <w:rPr>
+          <w:rFonts w:ascii="Times New Roman" w:hAnsi="Times New Roman" w:cs="Times New Roman"/>
+          <w:sz w:val="24"/>
+          <w:szCs w:val="24"/>
+        </w:rPr>
+      </w:pPr>
+      <w:r>
+        <w:rPr>
+          <w:rFonts w:ascii="Times New Roman" w:hAnsi="Times New Roman" w:cs="Times New Roman"/>
+          <w:sz w:val="24"/>
+          <w:szCs w:val="24"/>
+        </w:rPr>
+        <w:t>Allow for multiple storefronts to be managed</w:t>
+      </w:r>
     </w:p>
     <w:sectPr>
       <w:pgSz w:w="12240" w:h="15840"/>
@@ -19,6 +1867,920 @@
     </w:sectPr>
   </w:body>
 </w:document>
+</file>
+
+<file path=word/numbering.xml><?xml version="1.0" encoding="utf-8"?>
+<w:numbering xmlns:wpc="http://schemas.microsoft.com/office/word/2010/wordprocessingCanvas" xmlns:cx="http://schemas.microsoft.com/office/drawing/2014/chartex" xmlns:cx1="http://schemas.microsoft.com/office/drawing/2015/9/8/chartex" xmlns:cx2="http://schemas.microsoft.com/office/drawing/2015/10/21/chartex" xmlns:cx3="http://schemas.microsoft.com/office/drawing/2016/5/9/chartex" xmlns:cx4="http://schemas.microsoft.com/office/drawing/2016/5/10/chartex" xmlns:cx5="http://schemas.microsoft.com/office/drawing/2016/5/11/chartex" xmlns:cx6="http://schemas.microsoft.com/office/drawing/2016/5/12/chartex" xmlns:cx7="http://schemas.microsoft.com/office/drawing/2016/5/13/chartex" xmlns:cx8="http://schemas.microsoft.com/office/drawing/2016/5/14/chartex" xmlns:mc="http://schemas.openxmlformats.org/markup-compatibility/2006" xmlns:aink="http://schemas.microsoft.com/office/drawing/2016/ink" xmlns:am3d="http://schemas.microsoft.com/office/drawing/2017/model3d" xmlns:o="urn:schemas-microsoft-com:office:office" xmlns:r="http://schemas.openxmlformats.org/officeDocument/2006/relationships" xmlns:m="http://schemas.openxmlformats.org/officeDocument/2006/math" xmlns:v="urn:schemas-microsoft-com:vml" xmlns:wp14="http://schemas.microsoft.com/office/word/2010/wordprocessingDrawing" xmlns:wp="http://schemas.openxmlformats.org/drawingml/2006/wordprocessingDrawing" xmlns:w10="urn:schemas-microsoft-com:office:word" xmlns:w="http://schemas.openxmlformats.org/wordprocessingml/2006/main" xmlns:w14="http://schemas.microsoft.com/office/word/2010/wordml" xmlns:w15="http://schemas.microsoft.com/office/word/2012/wordml" xmlns:w16cex="http://schemas.microsoft.com/office/word/2018/wordml/cex" xmlns:w16cid="http://schemas.microsoft.com/office/word/2016/wordml/cid" xmlns:w16="http://schemas.microsoft.com/office/word/2018/wordml" xmlns:w16se="http://schemas.microsoft.com/office/word/2015/wordml/symex" xmlns:wpg="http://schemas.microsoft.com/office/word/2010/wordprocessingGroup" xmlns:wpi="http://schemas.microsoft.com/office/word/2010/wordprocessingInk" xmlns:wne="http://schemas.microsoft.com/office/word/2006/wordml" xmlns:wps="http://schemas.microsoft.com/office/word/2010/wordprocessingShape" mc:Ignorable="w14 w15 w16se w16cid w16 w16cex wp14">
+  <w:abstractNum w:abstractNumId="0" w15:restartNumberingAfterBreak="0">
+    <w:nsid w:val="0D5230AA"/>
+    <w:multiLevelType w:val="hybridMultilevel"/>
+    <w:tmpl w:val="34F2897C"/>
+    <w:lvl w:ilvl="0" w:tplc="04090013">
+      <w:start w:val="1"/>
+      <w:numFmt w:val="upperRoman"/>
+      <w:lvlText w:val="%1."/>
+      <w:lvlJc w:val="right"/>
+      <w:pPr>
+        <w:ind w:left="720" w:hanging="360"/>
+      </w:pPr>
+    </w:lvl>
+    <w:lvl w:ilvl="1" w:tplc="04090019" w:tentative="1">
+      <w:start w:val="1"/>
+      <w:numFmt w:val="lowerLetter"/>
+      <w:lvlText w:val="%2."/>
+      <w:lvlJc w:val="left"/>
+      <w:pPr>
+        <w:ind w:left="1440" w:hanging="360"/>
+      </w:pPr>
+    </w:lvl>
+    <w:lvl w:ilvl="2" w:tplc="0409001B" w:tentative="1">
+      <w:start w:val="1"/>
+      <w:numFmt w:val="lowerRoman"/>
+      <w:lvlText w:val="%3."/>
+      <w:lvlJc w:val="right"/>
+      <w:pPr>
+        <w:ind w:left="2160" w:hanging="180"/>
+      </w:pPr>
+    </w:lvl>
+    <w:lvl w:ilvl="3" w:tplc="0409000F" w:tentative="1">
+      <w:start w:val="1"/>
+      <w:numFmt w:val="decimal"/>
+      <w:lvlText w:val="%4."/>
+      <w:lvlJc w:val="left"/>
+      <w:pPr>
+        <w:ind w:left="2880" w:hanging="360"/>
+      </w:pPr>
+    </w:lvl>
+    <w:lvl w:ilvl="4" w:tplc="04090019" w:tentative="1">
+      <w:start w:val="1"/>
+      <w:numFmt w:val="lowerLetter"/>
+      <w:lvlText w:val="%5."/>
+      <w:lvlJc w:val="left"/>
+      <w:pPr>
+        <w:ind w:left="3600" w:hanging="360"/>
+      </w:pPr>
+    </w:lvl>
+    <w:lvl w:ilvl="5" w:tplc="0409001B" w:tentative="1">
+      <w:start w:val="1"/>
+      <w:numFmt w:val="lowerRoman"/>
+      <w:lvlText w:val="%6."/>
+      <w:lvlJc w:val="right"/>
+      <w:pPr>
+        <w:ind w:left="4320" w:hanging="180"/>
+      </w:pPr>
+    </w:lvl>
+    <w:lvl w:ilvl="6" w:tplc="0409000F" w:tentative="1">
+      <w:start w:val="1"/>
+      <w:numFmt w:val="decimal"/>
+      <w:lvlText w:val="%7."/>
+      <w:lvlJc w:val="left"/>
+      <w:pPr>
+        <w:ind w:left="5040" w:hanging="360"/>
+      </w:pPr>
+    </w:lvl>
+    <w:lvl w:ilvl="7" w:tplc="04090019" w:tentative="1">
+      <w:start w:val="1"/>
+      <w:numFmt w:val="lowerLetter"/>
+      <w:lvlText w:val="%8."/>
+      <w:lvlJc w:val="left"/>
+      <w:pPr>
+        <w:ind w:left="5760" w:hanging="360"/>
+      </w:pPr>
+    </w:lvl>
+    <w:lvl w:ilvl="8" w:tplc="0409001B" w:tentative="1">
+      <w:start w:val="1"/>
+      <w:numFmt w:val="lowerRoman"/>
+      <w:lvlText w:val="%9."/>
+      <w:lvlJc w:val="right"/>
+      <w:pPr>
+        <w:ind w:left="6480" w:hanging="180"/>
+      </w:pPr>
+    </w:lvl>
+  </w:abstractNum>
+  <w:abstractNum w:abstractNumId="1" w15:restartNumberingAfterBreak="0">
+    <w:nsid w:val="233969AE"/>
+    <w:multiLevelType w:val="hybridMultilevel"/>
+    <w:tmpl w:val="E67CD276"/>
+    <w:lvl w:ilvl="0" w:tplc="04090013">
+      <w:start w:val="1"/>
+      <w:numFmt w:val="upperRoman"/>
+      <w:lvlText w:val="%1."/>
+      <w:lvlJc w:val="right"/>
+      <w:pPr>
+        <w:ind w:left="720" w:hanging="360"/>
+      </w:pPr>
+    </w:lvl>
+    <w:lvl w:ilvl="1" w:tplc="04090019" w:tentative="1">
+      <w:start w:val="1"/>
+      <w:numFmt w:val="lowerLetter"/>
+      <w:lvlText w:val="%2."/>
+      <w:lvlJc w:val="left"/>
+      <w:pPr>
+        <w:ind w:left="1440" w:hanging="360"/>
+      </w:pPr>
+    </w:lvl>
+    <w:lvl w:ilvl="2" w:tplc="0409001B" w:tentative="1">
+      <w:start w:val="1"/>
+      <w:numFmt w:val="lowerRoman"/>
+      <w:lvlText w:val="%3."/>
+      <w:lvlJc w:val="right"/>
+      <w:pPr>
+        <w:ind w:left="2160" w:hanging="180"/>
+      </w:pPr>
+    </w:lvl>
+    <w:lvl w:ilvl="3" w:tplc="0409000F" w:tentative="1">
+      <w:start w:val="1"/>
+      <w:numFmt w:val="decimal"/>
+      <w:lvlText w:val="%4."/>
+      <w:lvlJc w:val="left"/>
+      <w:pPr>
+        <w:ind w:left="2880" w:hanging="360"/>
+      </w:pPr>
+    </w:lvl>
+    <w:lvl w:ilvl="4" w:tplc="04090019" w:tentative="1">
+      <w:start w:val="1"/>
+      <w:numFmt w:val="lowerLetter"/>
+      <w:lvlText w:val="%5."/>
+      <w:lvlJc w:val="left"/>
+      <w:pPr>
+        <w:ind w:left="3600" w:hanging="360"/>
+      </w:pPr>
+    </w:lvl>
+    <w:lvl w:ilvl="5" w:tplc="0409001B" w:tentative="1">
+      <w:start w:val="1"/>
+      <w:numFmt w:val="lowerRoman"/>
+      <w:lvlText w:val="%6."/>
+      <w:lvlJc w:val="right"/>
+      <w:pPr>
+        <w:ind w:left="4320" w:hanging="180"/>
+      </w:pPr>
+    </w:lvl>
+    <w:lvl w:ilvl="6" w:tplc="0409000F" w:tentative="1">
+      <w:start w:val="1"/>
+      <w:numFmt w:val="decimal"/>
+      <w:lvlText w:val="%7."/>
+      <w:lvlJc w:val="left"/>
+      <w:pPr>
+        <w:ind w:left="5040" w:hanging="360"/>
+      </w:pPr>
+    </w:lvl>
+    <w:lvl w:ilvl="7" w:tplc="04090019" w:tentative="1">
+      <w:start w:val="1"/>
+      <w:numFmt w:val="lowerLetter"/>
+      <w:lvlText w:val="%8."/>
+      <w:lvlJc w:val="left"/>
+      <w:pPr>
+        <w:ind w:left="5760" w:hanging="360"/>
+      </w:pPr>
+    </w:lvl>
+    <w:lvl w:ilvl="8" w:tplc="0409001B" w:tentative="1">
+      <w:start w:val="1"/>
+      <w:numFmt w:val="lowerRoman"/>
+      <w:lvlText w:val="%9."/>
+      <w:lvlJc w:val="right"/>
+      <w:pPr>
+        <w:ind w:left="6480" w:hanging="180"/>
+      </w:pPr>
+    </w:lvl>
+  </w:abstractNum>
+  <w:abstractNum w:abstractNumId="2" w15:restartNumberingAfterBreak="0">
+    <w:nsid w:val="46933C65"/>
+    <w:multiLevelType w:val="multilevel"/>
+    <w:tmpl w:val="04090021"/>
+    <w:lvl w:ilvl="0">
+      <w:start w:val="1"/>
+      <w:numFmt w:val="bullet"/>
+      <w:lvlText w:val=""/>
+      <w:lvlJc w:val="left"/>
+      <w:pPr>
+        <w:ind w:left="360" w:hanging="360"/>
+      </w:pPr>
+      <w:rPr>
+        <w:rFonts w:ascii="Wingdings" w:hAnsi="Wingdings" w:hint="default"/>
+      </w:rPr>
+    </w:lvl>
+    <w:lvl w:ilvl="1">
+      <w:start w:val="1"/>
+      <w:numFmt w:val="bullet"/>
+      <w:lvlText w:val=""/>
+      <w:lvlJc w:val="left"/>
+      <w:pPr>
+        <w:ind w:left="720" w:hanging="360"/>
+      </w:pPr>
+      <w:rPr>
+        <w:rFonts w:ascii="Wingdings" w:hAnsi="Wingdings" w:hint="default"/>
+      </w:rPr>
+    </w:lvl>
+    <w:lvl w:ilvl="2">
+      <w:start w:val="1"/>
+      <w:numFmt w:val="bullet"/>
+      <w:lvlText w:val=""/>
+      <w:lvlJc w:val="left"/>
+      <w:pPr>
+        <w:ind w:left="1080" w:hanging="360"/>
+      </w:pPr>
+      <w:rPr>
+        <w:rFonts w:ascii="Wingdings" w:hAnsi="Wingdings" w:hint="default"/>
+      </w:rPr>
+    </w:lvl>
+    <w:lvl w:ilvl="3">
+      <w:start w:val="1"/>
+      <w:numFmt w:val="bullet"/>
+      <w:lvlText w:val=""/>
+      <w:lvlJc w:val="left"/>
+      <w:pPr>
+        <w:ind w:left="1440" w:hanging="360"/>
+      </w:pPr>
+      <w:rPr>
+        <w:rFonts w:ascii="Symbol" w:hAnsi="Symbol" w:hint="default"/>
+      </w:rPr>
+    </w:lvl>
+    <w:lvl w:ilvl="4">
+      <w:start w:val="1"/>
+      <w:numFmt w:val="bullet"/>
+      <w:lvlText w:val=""/>
+      <w:lvlJc w:val="left"/>
+      <w:pPr>
+        <w:ind w:left="1800" w:hanging="360"/>
+      </w:pPr>
+      <w:rPr>
+        <w:rFonts w:ascii="Symbol" w:hAnsi="Symbol" w:hint="default"/>
+      </w:rPr>
+    </w:lvl>
+    <w:lvl w:ilvl="5">
+      <w:start w:val="1"/>
+      <w:numFmt w:val="bullet"/>
+      <w:lvlText w:val=""/>
+      <w:lvlJc w:val="left"/>
+      <w:pPr>
+        <w:ind w:left="2160" w:hanging="360"/>
+      </w:pPr>
+      <w:rPr>
+        <w:rFonts w:ascii="Wingdings" w:hAnsi="Wingdings" w:hint="default"/>
+      </w:rPr>
+    </w:lvl>
+    <w:lvl w:ilvl="6">
+      <w:start w:val="1"/>
+      <w:numFmt w:val="bullet"/>
+      <w:lvlText w:val=""/>
+      <w:lvlJc w:val="left"/>
+      <w:pPr>
+        <w:ind w:left="2520" w:hanging="360"/>
+      </w:pPr>
+      <w:rPr>
+        <w:rFonts w:ascii="Wingdings" w:hAnsi="Wingdings" w:hint="default"/>
+      </w:rPr>
+    </w:lvl>
+    <w:lvl w:ilvl="7">
+      <w:start w:val="1"/>
+      <w:numFmt w:val="bullet"/>
+      <w:lvlText w:val=""/>
+      <w:lvlJc w:val="left"/>
+      <w:pPr>
+        <w:ind w:left="2880" w:hanging="360"/>
+      </w:pPr>
+      <w:rPr>
+        <w:rFonts w:ascii="Symbol" w:hAnsi="Symbol" w:hint="default"/>
+      </w:rPr>
+    </w:lvl>
+    <w:lvl w:ilvl="8">
+      <w:start w:val="1"/>
+      <w:numFmt w:val="bullet"/>
+      <w:lvlText w:val=""/>
+      <w:lvlJc w:val="left"/>
+      <w:pPr>
+        <w:ind w:left="3240" w:hanging="360"/>
+      </w:pPr>
+      <w:rPr>
+        <w:rFonts w:ascii="Symbol" w:hAnsi="Symbol" w:hint="default"/>
+      </w:rPr>
+    </w:lvl>
+  </w:abstractNum>
+  <w:abstractNum w:abstractNumId="3" w15:restartNumberingAfterBreak="0">
+    <w:nsid w:val="46A72797"/>
+    <w:multiLevelType w:val="multilevel"/>
+    <w:tmpl w:val="04090021"/>
+    <w:lvl w:ilvl="0">
+      <w:start w:val="1"/>
+      <w:numFmt w:val="bullet"/>
+      <w:lvlText w:val=""/>
+      <w:lvlJc w:val="left"/>
+      <w:pPr>
+        <w:ind w:left="360" w:hanging="360"/>
+      </w:pPr>
+      <w:rPr>
+        <w:rFonts w:ascii="Wingdings" w:hAnsi="Wingdings" w:hint="default"/>
+      </w:rPr>
+    </w:lvl>
+    <w:lvl w:ilvl="1">
+      <w:start w:val="1"/>
+      <w:numFmt w:val="bullet"/>
+      <w:lvlText w:val=""/>
+      <w:lvlJc w:val="left"/>
+      <w:pPr>
+        <w:ind w:left="720" w:hanging="360"/>
+      </w:pPr>
+      <w:rPr>
+        <w:rFonts w:ascii="Wingdings" w:hAnsi="Wingdings" w:hint="default"/>
+      </w:rPr>
+    </w:lvl>
+    <w:lvl w:ilvl="2">
+      <w:start w:val="1"/>
+      <w:numFmt w:val="bullet"/>
+      <w:lvlText w:val=""/>
+      <w:lvlJc w:val="left"/>
+      <w:pPr>
+        <w:ind w:left="1080" w:hanging="360"/>
+      </w:pPr>
+      <w:rPr>
+        <w:rFonts w:ascii="Wingdings" w:hAnsi="Wingdings" w:hint="default"/>
+      </w:rPr>
+    </w:lvl>
+    <w:lvl w:ilvl="3">
+      <w:start w:val="1"/>
+      <w:numFmt w:val="bullet"/>
+      <w:lvlText w:val=""/>
+      <w:lvlJc w:val="left"/>
+      <w:pPr>
+        <w:ind w:left="1440" w:hanging="360"/>
+      </w:pPr>
+      <w:rPr>
+        <w:rFonts w:ascii="Symbol" w:hAnsi="Symbol" w:hint="default"/>
+      </w:rPr>
+    </w:lvl>
+    <w:lvl w:ilvl="4">
+      <w:start w:val="1"/>
+      <w:numFmt w:val="bullet"/>
+      <w:lvlText w:val=""/>
+      <w:lvlJc w:val="left"/>
+      <w:pPr>
+        <w:ind w:left="1800" w:hanging="360"/>
+      </w:pPr>
+      <w:rPr>
+        <w:rFonts w:ascii="Symbol" w:hAnsi="Symbol" w:hint="default"/>
+      </w:rPr>
+    </w:lvl>
+    <w:lvl w:ilvl="5">
+      <w:start w:val="1"/>
+      <w:numFmt w:val="bullet"/>
+      <w:lvlText w:val=""/>
+      <w:lvlJc w:val="left"/>
+      <w:pPr>
+        <w:ind w:left="2160" w:hanging="360"/>
+      </w:pPr>
+      <w:rPr>
+        <w:rFonts w:ascii="Wingdings" w:hAnsi="Wingdings" w:hint="default"/>
+      </w:rPr>
+    </w:lvl>
+    <w:lvl w:ilvl="6">
+      <w:start w:val="1"/>
+      <w:numFmt w:val="bullet"/>
+      <w:lvlText w:val=""/>
+      <w:lvlJc w:val="left"/>
+      <w:pPr>
+        <w:ind w:left="2520" w:hanging="360"/>
+      </w:pPr>
+      <w:rPr>
+        <w:rFonts w:ascii="Wingdings" w:hAnsi="Wingdings" w:hint="default"/>
+      </w:rPr>
+    </w:lvl>
+    <w:lvl w:ilvl="7">
+      <w:start w:val="1"/>
+      <w:numFmt w:val="bullet"/>
+      <w:lvlText w:val=""/>
+      <w:lvlJc w:val="left"/>
+      <w:pPr>
+        <w:ind w:left="2880" w:hanging="360"/>
+      </w:pPr>
+      <w:rPr>
+        <w:rFonts w:ascii="Symbol" w:hAnsi="Symbol" w:hint="default"/>
+      </w:rPr>
+    </w:lvl>
+    <w:lvl w:ilvl="8">
+      <w:start w:val="1"/>
+      <w:numFmt w:val="bullet"/>
+      <w:lvlText w:val=""/>
+      <w:lvlJc w:val="left"/>
+      <w:pPr>
+        <w:ind w:left="3240" w:hanging="360"/>
+      </w:pPr>
+      <w:rPr>
+        <w:rFonts w:ascii="Symbol" w:hAnsi="Symbol" w:hint="default"/>
+      </w:rPr>
+    </w:lvl>
+  </w:abstractNum>
+  <w:abstractNum w:abstractNumId="4" w15:restartNumberingAfterBreak="0">
+    <w:nsid w:val="51D64876"/>
+    <w:multiLevelType w:val="multilevel"/>
+    <w:tmpl w:val="04090021"/>
+    <w:lvl w:ilvl="0">
+      <w:start w:val="1"/>
+      <w:numFmt w:val="bullet"/>
+      <w:lvlText w:val=""/>
+      <w:lvlJc w:val="left"/>
+      <w:pPr>
+        <w:ind w:left="360" w:hanging="360"/>
+      </w:pPr>
+      <w:rPr>
+        <w:rFonts w:ascii="Wingdings" w:hAnsi="Wingdings" w:hint="default"/>
+      </w:rPr>
+    </w:lvl>
+    <w:lvl w:ilvl="1">
+      <w:start w:val="1"/>
+      <w:numFmt w:val="bullet"/>
+      <w:lvlText w:val=""/>
+      <w:lvlJc w:val="left"/>
+      <w:pPr>
+        <w:ind w:left="720" w:hanging="360"/>
+      </w:pPr>
+      <w:rPr>
+        <w:rFonts w:ascii="Wingdings" w:hAnsi="Wingdings" w:hint="default"/>
+      </w:rPr>
+    </w:lvl>
+    <w:lvl w:ilvl="2">
+      <w:start w:val="1"/>
+      <w:numFmt w:val="bullet"/>
+      <w:lvlText w:val=""/>
+      <w:lvlJc w:val="left"/>
+      <w:pPr>
+        <w:ind w:left="1080" w:hanging="360"/>
+      </w:pPr>
+      <w:rPr>
+        <w:rFonts w:ascii="Wingdings" w:hAnsi="Wingdings" w:hint="default"/>
+      </w:rPr>
+    </w:lvl>
+    <w:lvl w:ilvl="3">
+      <w:start w:val="1"/>
+      <w:numFmt w:val="bullet"/>
+      <w:lvlText w:val=""/>
+      <w:lvlJc w:val="left"/>
+      <w:pPr>
+        <w:ind w:left="1440" w:hanging="360"/>
+      </w:pPr>
+      <w:rPr>
+        <w:rFonts w:ascii="Symbol" w:hAnsi="Symbol" w:hint="default"/>
+      </w:rPr>
+    </w:lvl>
+    <w:lvl w:ilvl="4">
+      <w:start w:val="1"/>
+      <w:numFmt w:val="bullet"/>
+      <w:lvlText w:val=""/>
+      <w:lvlJc w:val="left"/>
+      <w:pPr>
+        <w:ind w:left="1800" w:hanging="360"/>
+      </w:pPr>
+      <w:rPr>
+        <w:rFonts w:ascii="Symbol" w:hAnsi="Symbol" w:hint="default"/>
+      </w:rPr>
+    </w:lvl>
+    <w:lvl w:ilvl="5">
+      <w:start w:val="1"/>
+      <w:numFmt w:val="bullet"/>
+      <w:lvlText w:val=""/>
+      <w:lvlJc w:val="left"/>
+      <w:pPr>
+        <w:ind w:left="2160" w:hanging="360"/>
+      </w:pPr>
+      <w:rPr>
+        <w:rFonts w:ascii="Wingdings" w:hAnsi="Wingdings" w:hint="default"/>
+      </w:rPr>
+    </w:lvl>
+    <w:lvl w:ilvl="6">
+      <w:start w:val="1"/>
+      <w:numFmt w:val="bullet"/>
+      <w:lvlText w:val=""/>
+      <w:lvlJc w:val="left"/>
+      <w:pPr>
+        <w:ind w:left="2520" w:hanging="360"/>
+      </w:pPr>
+      <w:rPr>
+        <w:rFonts w:ascii="Wingdings" w:hAnsi="Wingdings" w:hint="default"/>
+      </w:rPr>
+    </w:lvl>
+    <w:lvl w:ilvl="7">
+      <w:start w:val="1"/>
+      <w:numFmt w:val="bullet"/>
+      <w:lvlText w:val=""/>
+      <w:lvlJc w:val="left"/>
+      <w:pPr>
+        <w:ind w:left="2880" w:hanging="360"/>
+      </w:pPr>
+      <w:rPr>
+        <w:rFonts w:ascii="Symbol" w:hAnsi="Symbol" w:hint="default"/>
+      </w:rPr>
+    </w:lvl>
+    <w:lvl w:ilvl="8">
+      <w:start w:val="1"/>
+      <w:numFmt w:val="bullet"/>
+      <w:lvlText w:val=""/>
+      <w:lvlJc w:val="left"/>
+      <w:pPr>
+        <w:ind w:left="3240" w:hanging="360"/>
+      </w:pPr>
+      <w:rPr>
+        <w:rFonts w:ascii="Symbol" w:hAnsi="Symbol" w:hint="default"/>
+      </w:rPr>
+    </w:lvl>
+  </w:abstractNum>
+  <w:abstractNum w:abstractNumId="5" w15:restartNumberingAfterBreak="0">
+    <w:nsid w:val="58BE42B0"/>
+    <w:multiLevelType w:val="hybridMultilevel"/>
+    <w:tmpl w:val="2188E8B4"/>
+    <w:lvl w:ilvl="0" w:tplc="04090013">
+      <w:start w:val="1"/>
+      <w:numFmt w:val="upperRoman"/>
+      <w:lvlText w:val="%1."/>
+      <w:lvlJc w:val="right"/>
+      <w:pPr>
+        <w:ind w:left="720" w:hanging="360"/>
+      </w:pPr>
+    </w:lvl>
+    <w:lvl w:ilvl="1" w:tplc="04090019" w:tentative="1">
+      <w:start w:val="1"/>
+      <w:numFmt w:val="lowerLetter"/>
+      <w:lvlText w:val="%2."/>
+      <w:lvlJc w:val="left"/>
+      <w:pPr>
+        <w:ind w:left="1440" w:hanging="360"/>
+      </w:pPr>
+    </w:lvl>
+    <w:lvl w:ilvl="2" w:tplc="0409001B" w:tentative="1">
+      <w:start w:val="1"/>
+      <w:numFmt w:val="lowerRoman"/>
+      <w:lvlText w:val="%3."/>
+      <w:lvlJc w:val="right"/>
+      <w:pPr>
+        <w:ind w:left="2160" w:hanging="180"/>
+      </w:pPr>
+    </w:lvl>
+    <w:lvl w:ilvl="3" w:tplc="0409000F" w:tentative="1">
+      <w:start w:val="1"/>
+      <w:numFmt w:val="decimal"/>
+      <w:lvlText w:val="%4."/>
+      <w:lvlJc w:val="left"/>
+      <w:pPr>
+        <w:ind w:left="2880" w:hanging="360"/>
+      </w:pPr>
+    </w:lvl>
+    <w:lvl w:ilvl="4" w:tplc="04090019" w:tentative="1">
+      <w:start w:val="1"/>
+      <w:numFmt w:val="lowerLetter"/>
+      <w:lvlText w:val="%5."/>
+      <w:lvlJc w:val="left"/>
+      <w:pPr>
+        <w:ind w:left="3600" w:hanging="360"/>
+      </w:pPr>
+    </w:lvl>
+    <w:lvl w:ilvl="5" w:tplc="0409001B" w:tentative="1">
+      <w:start w:val="1"/>
+      <w:numFmt w:val="lowerRoman"/>
+      <w:lvlText w:val="%6."/>
+      <w:lvlJc w:val="right"/>
+      <w:pPr>
+        <w:ind w:left="4320" w:hanging="180"/>
+      </w:pPr>
+    </w:lvl>
+    <w:lvl w:ilvl="6" w:tplc="0409000F" w:tentative="1">
+      <w:start w:val="1"/>
+      <w:numFmt w:val="decimal"/>
+      <w:lvlText w:val="%7."/>
+      <w:lvlJc w:val="left"/>
+      <w:pPr>
+        <w:ind w:left="5040" w:hanging="360"/>
+      </w:pPr>
+    </w:lvl>
+    <w:lvl w:ilvl="7" w:tplc="04090019" w:tentative="1">
+      <w:start w:val="1"/>
+      <w:numFmt w:val="lowerLetter"/>
+      <w:lvlText w:val="%8."/>
+      <w:lvlJc w:val="left"/>
+      <w:pPr>
+        <w:ind w:left="5760" w:hanging="360"/>
+      </w:pPr>
+    </w:lvl>
+    <w:lvl w:ilvl="8" w:tplc="0409001B" w:tentative="1">
+      <w:start w:val="1"/>
+      <w:numFmt w:val="lowerRoman"/>
+      <w:lvlText w:val="%9."/>
+      <w:lvlJc w:val="right"/>
+      <w:pPr>
+        <w:ind w:left="6480" w:hanging="180"/>
+      </w:pPr>
+    </w:lvl>
+  </w:abstractNum>
+  <w:abstractNum w:abstractNumId="6" w15:restartNumberingAfterBreak="0">
+    <w:nsid w:val="636A24A4"/>
+    <w:multiLevelType w:val="hybridMultilevel"/>
+    <w:tmpl w:val="A12A47E8"/>
+    <w:lvl w:ilvl="0" w:tplc="04090013">
+      <w:start w:val="1"/>
+      <w:numFmt w:val="upperRoman"/>
+      <w:lvlText w:val="%1."/>
+      <w:lvlJc w:val="right"/>
+      <w:pPr>
+        <w:ind w:left="720" w:hanging="360"/>
+      </w:pPr>
+    </w:lvl>
+    <w:lvl w:ilvl="1" w:tplc="04090019" w:tentative="1">
+      <w:start w:val="1"/>
+      <w:numFmt w:val="lowerLetter"/>
+      <w:lvlText w:val="%2."/>
+      <w:lvlJc w:val="left"/>
+      <w:pPr>
+        <w:ind w:left="1440" w:hanging="360"/>
+      </w:pPr>
+    </w:lvl>
+    <w:lvl w:ilvl="2" w:tplc="0409001B" w:tentative="1">
+      <w:start w:val="1"/>
+      <w:numFmt w:val="lowerRoman"/>
+      <w:lvlText w:val="%3."/>
+      <w:lvlJc w:val="right"/>
+      <w:pPr>
+        <w:ind w:left="2160" w:hanging="180"/>
+      </w:pPr>
+    </w:lvl>
+    <w:lvl w:ilvl="3" w:tplc="0409000F" w:tentative="1">
+      <w:start w:val="1"/>
+      <w:numFmt w:val="decimal"/>
+      <w:lvlText w:val="%4."/>
+      <w:lvlJc w:val="left"/>
+      <w:pPr>
+        <w:ind w:left="2880" w:hanging="360"/>
+      </w:pPr>
+    </w:lvl>
+    <w:lvl w:ilvl="4" w:tplc="04090019" w:tentative="1">
+      <w:start w:val="1"/>
+      <w:numFmt w:val="lowerLetter"/>
+      <w:lvlText w:val="%5."/>
+      <w:lvlJc w:val="left"/>
+      <w:pPr>
+        <w:ind w:left="3600" w:hanging="360"/>
+      </w:pPr>
+    </w:lvl>
+    <w:lvl w:ilvl="5" w:tplc="0409001B" w:tentative="1">
+      <w:start w:val="1"/>
+      <w:numFmt w:val="lowerRoman"/>
+      <w:lvlText w:val="%6."/>
+      <w:lvlJc w:val="right"/>
+      <w:pPr>
+        <w:ind w:left="4320" w:hanging="180"/>
+      </w:pPr>
+    </w:lvl>
+    <w:lvl w:ilvl="6" w:tplc="0409000F" w:tentative="1">
+      <w:start w:val="1"/>
+      <w:numFmt w:val="decimal"/>
+      <w:lvlText w:val="%7."/>
+      <w:lvlJc w:val="left"/>
+      <w:pPr>
+        <w:ind w:left="5040" w:hanging="360"/>
+      </w:pPr>
+    </w:lvl>
+    <w:lvl w:ilvl="7" w:tplc="04090019" w:tentative="1">
+      <w:start w:val="1"/>
+      <w:numFmt w:val="lowerLetter"/>
+      <w:lvlText w:val="%8."/>
+      <w:lvlJc w:val="left"/>
+      <w:pPr>
+        <w:ind w:left="5760" w:hanging="360"/>
+      </w:pPr>
+    </w:lvl>
+    <w:lvl w:ilvl="8" w:tplc="0409001B" w:tentative="1">
+      <w:start w:val="1"/>
+      <w:numFmt w:val="lowerRoman"/>
+      <w:lvlText w:val="%9."/>
+      <w:lvlJc w:val="right"/>
+      <w:pPr>
+        <w:ind w:left="6480" w:hanging="180"/>
+      </w:pPr>
+    </w:lvl>
+  </w:abstractNum>
+  <w:abstractNum w:abstractNumId="7" w15:restartNumberingAfterBreak="0">
+    <w:nsid w:val="7BA12E88"/>
+    <w:multiLevelType w:val="hybridMultilevel"/>
+    <w:tmpl w:val="C78E4C9C"/>
+    <w:lvl w:ilvl="0" w:tplc="04090013">
+      <w:start w:val="1"/>
+      <w:numFmt w:val="upperRoman"/>
+      <w:lvlText w:val="%1."/>
+      <w:lvlJc w:val="right"/>
+      <w:pPr>
+        <w:ind w:left="720" w:hanging="360"/>
+      </w:pPr>
+    </w:lvl>
+    <w:lvl w:ilvl="1" w:tplc="04090019" w:tentative="1">
+      <w:start w:val="1"/>
+      <w:numFmt w:val="lowerLetter"/>
+      <w:lvlText w:val="%2."/>
+      <w:lvlJc w:val="left"/>
+      <w:pPr>
+        <w:ind w:left="1440" w:hanging="360"/>
+      </w:pPr>
+    </w:lvl>
+    <w:lvl w:ilvl="2" w:tplc="0409001B" w:tentative="1">
+      <w:start w:val="1"/>
+      <w:numFmt w:val="lowerRoman"/>
+      <w:lvlText w:val="%3."/>
+      <w:lvlJc w:val="right"/>
+      <w:pPr>
+        <w:ind w:left="2160" w:hanging="180"/>
+      </w:pPr>
+    </w:lvl>
+    <w:lvl w:ilvl="3" w:tplc="0409000F" w:tentative="1">
+      <w:start w:val="1"/>
+      <w:numFmt w:val="decimal"/>
+      <w:lvlText w:val="%4."/>
+      <w:lvlJc w:val="left"/>
+      <w:pPr>
+        <w:ind w:left="2880" w:hanging="360"/>
+      </w:pPr>
+    </w:lvl>
+    <w:lvl w:ilvl="4" w:tplc="04090019" w:tentative="1">
+      <w:start w:val="1"/>
+      <w:numFmt w:val="lowerLetter"/>
+      <w:lvlText w:val="%5."/>
+      <w:lvlJc w:val="left"/>
+      <w:pPr>
+        <w:ind w:left="3600" w:hanging="360"/>
+      </w:pPr>
+    </w:lvl>
+    <w:lvl w:ilvl="5" w:tplc="0409001B" w:tentative="1">
+      <w:start w:val="1"/>
+      <w:numFmt w:val="lowerRoman"/>
+      <w:lvlText w:val="%6."/>
+      <w:lvlJc w:val="right"/>
+      <w:pPr>
+        <w:ind w:left="4320" w:hanging="180"/>
+      </w:pPr>
+    </w:lvl>
+    <w:lvl w:ilvl="6" w:tplc="0409000F" w:tentative="1">
+      <w:start w:val="1"/>
+      <w:numFmt w:val="decimal"/>
+      <w:lvlText w:val="%7."/>
+      <w:lvlJc w:val="left"/>
+      <w:pPr>
+        <w:ind w:left="5040" w:hanging="360"/>
+      </w:pPr>
+    </w:lvl>
+    <w:lvl w:ilvl="7" w:tplc="04090019" w:tentative="1">
+      <w:start w:val="1"/>
+      <w:numFmt w:val="lowerLetter"/>
+      <w:lvlText w:val="%8."/>
+      <w:lvlJc w:val="left"/>
+      <w:pPr>
+        <w:ind w:left="5760" w:hanging="360"/>
+      </w:pPr>
+    </w:lvl>
+    <w:lvl w:ilvl="8" w:tplc="0409001B" w:tentative="1">
+      <w:start w:val="1"/>
+      <w:numFmt w:val="lowerRoman"/>
+      <w:lvlText w:val="%9."/>
+      <w:lvlJc w:val="right"/>
+      <w:pPr>
+        <w:ind w:left="6480" w:hanging="180"/>
+      </w:pPr>
+    </w:lvl>
+  </w:abstractNum>
+  <w:abstractNum w:abstractNumId="8" w15:restartNumberingAfterBreak="0">
+    <w:nsid w:val="7EDF1442"/>
+    <w:multiLevelType w:val="multilevel"/>
+    <w:tmpl w:val="04090021"/>
+    <w:lvl w:ilvl="0">
+      <w:start w:val="1"/>
+      <w:numFmt w:val="bullet"/>
+      <w:lvlText w:val=""/>
+      <w:lvlJc w:val="left"/>
+      <w:pPr>
+        <w:ind w:left="360" w:hanging="360"/>
+      </w:pPr>
+      <w:rPr>
+        <w:rFonts w:ascii="Wingdings" w:hAnsi="Wingdings" w:hint="default"/>
+      </w:rPr>
+    </w:lvl>
+    <w:lvl w:ilvl="1">
+      <w:start w:val="1"/>
+      <w:numFmt w:val="bullet"/>
+      <w:lvlText w:val=""/>
+      <w:lvlJc w:val="left"/>
+      <w:pPr>
+        <w:ind w:left="720" w:hanging="360"/>
+      </w:pPr>
+      <w:rPr>
+        <w:rFonts w:ascii="Wingdings" w:hAnsi="Wingdings" w:hint="default"/>
+      </w:rPr>
+    </w:lvl>
+    <w:lvl w:ilvl="2">
+      <w:start w:val="1"/>
+      <w:numFmt w:val="bullet"/>
+      <w:lvlText w:val=""/>
+      <w:lvlJc w:val="left"/>
+      <w:pPr>
+        <w:ind w:left="1080" w:hanging="360"/>
+      </w:pPr>
+      <w:rPr>
+        <w:rFonts w:ascii="Wingdings" w:hAnsi="Wingdings" w:hint="default"/>
+      </w:rPr>
+    </w:lvl>
+    <w:lvl w:ilvl="3">
+      <w:start w:val="1"/>
+      <w:numFmt w:val="bullet"/>
+      <w:lvlText w:val=""/>
+      <w:lvlJc w:val="left"/>
+      <w:pPr>
+        <w:ind w:left="1440" w:hanging="360"/>
+      </w:pPr>
+      <w:rPr>
+        <w:rFonts w:ascii="Symbol" w:hAnsi="Symbol" w:hint="default"/>
+      </w:rPr>
+    </w:lvl>
+    <w:lvl w:ilvl="4">
+      <w:start w:val="1"/>
+      <w:numFmt w:val="bullet"/>
+      <w:lvlText w:val=""/>
+      <w:lvlJc w:val="left"/>
+      <w:pPr>
+        <w:ind w:left="1800" w:hanging="360"/>
+      </w:pPr>
+      <w:rPr>
+        <w:rFonts w:ascii="Symbol" w:hAnsi="Symbol" w:hint="default"/>
+      </w:rPr>
+    </w:lvl>
+    <w:lvl w:ilvl="5">
+      <w:start w:val="1"/>
+      <w:numFmt w:val="bullet"/>
+      <w:lvlText w:val=""/>
+      <w:lvlJc w:val="left"/>
+      <w:pPr>
+        <w:ind w:left="2160" w:hanging="360"/>
+      </w:pPr>
+      <w:rPr>
+        <w:rFonts w:ascii="Wingdings" w:hAnsi="Wingdings" w:hint="default"/>
+      </w:rPr>
+    </w:lvl>
+    <w:lvl w:ilvl="6">
+      <w:start w:val="1"/>
+      <w:numFmt w:val="bullet"/>
+      <w:lvlText w:val=""/>
+      <w:lvlJc w:val="left"/>
+      <w:pPr>
+        <w:ind w:left="2520" w:hanging="360"/>
+      </w:pPr>
+      <w:rPr>
+        <w:rFonts w:ascii="Wingdings" w:hAnsi="Wingdings" w:hint="default"/>
+      </w:rPr>
+    </w:lvl>
+    <w:lvl w:ilvl="7">
+      <w:start w:val="1"/>
+      <w:numFmt w:val="bullet"/>
+      <w:lvlText w:val=""/>
+      <w:lvlJc w:val="left"/>
+      <w:pPr>
+        <w:ind w:left="2880" w:hanging="360"/>
+      </w:pPr>
+      <w:rPr>
+        <w:rFonts w:ascii="Symbol" w:hAnsi="Symbol" w:hint="default"/>
+      </w:rPr>
+    </w:lvl>
+    <w:lvl w:ilvl="8">
+      <w:start w:val="1"/>
+      <w:numFmt w:val="bullet"/>
+      <w:lvlText w:val=""/>
+      <w:lvlJc w:val="left"/>
+      <w:pPr>
+        <w:ind w:left="3240" w:hanging="360"/>
+      </w:pPr>
+      <w:rPr>
+        <w:rFonts w:ascii="Symbol" w:hAnsi="Symbol" w:hint="default"/>
+      </w:rPr>
+    </w:lvl>
+  </w:abstractNum>
+  <w:num w:numId="1">
+    <w:abstractNumId w:val="1"/>
+  </w:num>
+  <w:num w:numId="2">
+    <w:abstractNumId w:val="5"/>
+  </w:num>
+  <w:num w:numId="3">
+    <w:abstractNumId w:val="6"/>
+  </w:num>
+  <w:num w:numId="4">
+    <w:abstractNumId w:val="7"/>
+  </w:num>
+  <w:num w:numId="5">
+    <w:abstractNumId w:val="8"/>
+  </w:num>
+  <w:num w:numId="6">
+    <w:abstractNumId w:val="3"/>
+  </w:num>
+  <w:num w:numId="7">
+    <w:abstractNumId w:val="4"/>
+  </w:num>
+  <w:num w:numId="8">
+    <w:abstractNumId w:val="0"/>
+  </w:num>
+  <w:num w:numId="9">
+    <w:abstractNumId w:val="2"/>
+  </w:num>
+</w:numbering>
 </file>
 
 <file path=word/styles.xml><?xml version="1.0" encoding="utf-8"?>
@@ -447,6 +3209,17 @@
     <w:semiHidden/>
     <w:unhideWhenUsed/>
   </w:style>
+  <w:style w:type="paragraph" w:styleId="ListParagraph">
+    <w:name w:val="List Paragraph"/>
+    <w:basedOn w:val="Normal"/>
+    <w:uiPriority w:val="34"/>
+    <w:qFormat/>
+    <w:rsid w:val="00012040"/>
+    <w:pPr>
+      <w:ind w:left="720"/>
+      <w:contextualSpacing/>
+    </w:pPr>
+  </w:style>
 </w:styles>
 </file>
 

</xml_diff>

<commit_message>
Updated 'Requirements Definition' with Nonfunctional requirements and a glossary section
</commit_message>
<xml_diff>
--- a/docs/Requirements Definition.docx
+++ b/docs/Requirements Definition.docx
@@ -197,7 +197,31 @@
           <w:sz w:val="24"/>
           <w:szCs w:val="24"/>
         </w:rPr>
-        <w:t>The following items help to illustrate our vision for the system and the different functions that this system must have to satisfy Dan’s requirements. Additionally, the listed requirements will be categorized into a hierarchy of complexity, with extra information concerning the rationale and/or priority, as necessary.</w:t>
+        <w:t xml:space="preserve">The following items help to illustrate our vision for the system and the different functions that this system must have to satisfy Dan’s requirements. </w:t>
+      </w:r>
+      <w:r>
+        <w:rPr>
+          <w:rFonts w:ascii="Times New Roman" w:hAnsi="Times New Roman" w:cs="Times New Roman"/>
+          <w:sz w:val="24"/>
+          <w:szCs w:val="24"/>
+        </w:rPr>
+        <w:t xml:space="preserve">This document will distinguish between function requirements, as well as the nonfunctional requirements of the project. </w:t>
+      </w:r>
+      <w:r>
+        <w:rPr>
+          <w:rFonts w:ascii="Times New Roman" w:hAnsi="Times New Roman" w:cs="Times New Roman"/>
+          <w:sz w:val="24"/>
+          <w:szCs w:val="24"/>
+        </w:rPr>
+        <w:t>Additionally, the listed requirements will be categorized into a hierarchy of complexity, with extra information concerning the rationale and/or priority, as necessary</w:t>
+      </w:r>
+      <w:r>
+        <w:rPr>
+          <w:rFonts w:ascii="Times New Roman" w:hAnsi="Times New Roman" w:cs="Times New Roman"/>
+          <w:sz w:val="24"/>
+          <w:szCs w:val="24"/>
+        </w:rPr>
+        <w:t>.</w:t>
       </w:r>
     </w:p>
     <w:p>
@@ -234,6 +258,16 @@
           <w:sz w:val="24"/>
           <w:szCs w:val="24"/>
         </w:rPr>
+        <w:t xml:space="preserve">Functional </w:t>
+      </w:r>
+      <w:r>
+        <w:rPr>
+          <w:rFonts w:ascii="Times New Roman" w:hAnsi="Times New Roman" w:cs="Times New Roman"/>
+          <w:b/>
+          <w:bCs/>
+          <w:sz w:val="24"/>
+          <w:szCs w:val="24"/>
+        </w:rPr>
         <w:t>Requirements</w:t>
       </w:r>
     </w:p>
@@ -1718,18 +1752,190 @@
         <w:spacing w:after="0"/>
         <w:rPr>
           <w:rFonts w:ascii="Times New Roman" w:hAnsi="Times New Roman" w:cs="Times New Roman"/>
-          <w:sz w:val="24"/>
-          <w:szCs w:val="24"/>
-        </w:rPr>
-      </w:pPr>
-      <w:r>
-        <w:rPr>
-          <w:rFonts w:ascii="Times New Roman" w:hAnsi="Times New Roman" w:cs="Times New Roman"/>
           <w:b/>
           <w:bCs/>
           <w:sz w:val="24"/>
           <w:szCs w:val="24"/>
         </w:rPr>
+      </w:pPr>
+      <w:r>
+        <w:rPr>
+          <w:rFonts w:ascii="Times New Roman" w:hAnsi="Times New Roman" w:cs="Times New Roman"/>
+          <w:b/>
+          <w:bCs/>
+          <w:sz w:val="24"/>
+          <w:szCs w:val="24"/>
+        </w:rPr>
+        <w:t>Nonfunctional Requirements</w:t>
+      </w:r>
+    </w:p>
+    <w:p>
+      <w:pPr>
+        <w:spacing w:after="0"/>
+        <w:rPr>
+          <w:rFonts w:ascii="Times New Roman" w:hAnsi="Times New Roman" w:cs="Times New Roman"/>
+          <w:sz w:val="24"/>
+          <w:szCs w:val="24"/>
+        </w:rPr>
+      </w:pPr>
+      <w:r>
+        <w:rPr>
+          <w:rFonts w:ascii="Times New Roman" w:hAnsi="Times New Roman" w:cs="Times New Roman"/>
+          <w:sz w:val="24"/>
+          <w:szCs w:val="24"/>
+        </w:rPr>
+        <w:t>This section deals with the requirements of our software development project that are not directly related to the functionality of our web-based application. These requirements deal more with how we will accomplish the project, rather than what the project will accomplish.</w:t>
+      </w:r>
+    </w:p>
+    <w:p>
+      <w:pPr>
+        <w:pStyle w:val="ListParagraph"/>
+        <w:numPr>
+          <w:ilvl w:val="0"/>
+          <w:numId w:val="12"/>
+        </w:numPr>
+        <w:spacing w:after="0"/>
+        <w:rPr>
+          <w:rFonts w:ascii="Times New Roman" w:hAnsi="Times New Roman" w:cs="Times New Roman"/>
+          <w:sz w:val="24"/>
+          <w:szCs w:val="24"/>
+        </w:rPr>
+      </w:pPr>
+      <w:r>
+        <w:rPr>
+          <w:rFonts w:ascii="Times New Roman" w:hAnsi="Times New Roman" w:cs="Times New Roman"/>
+          <w:sz w:val="24"/>
+          <w:szCs w:val="24"/>
+        </w:rPr>
+        <w:t>The project will follow an agile development process</w:t>
+      </w:r>
+    </w:p>
+    <w:p>
+      <w:pPr>
+        <w:pStyle w:val="ListParagraph"/>
+        <w:numPr>
+          <w:ilvl w:val="0"/>
+          <w:numId w:val="12"/>
+        </w:numPr>
+        <w:spacing w:after="0"/>
+        <w:rPr>
+          <w:rFonts w:ascii="Times New Roman" w:hAnsi="Times New Roman" w:cs="Times New Roman"/>
+          <w:sz w:val="24"/>
+          <w:szCs w:val="24"/>
+        </w:rPr>
+      </w:pPr>
+      <w:r>
+        <w:rPr>
+          <w:rFonts w:ascii="Times New Roman" w:hAnsi="Times New Roman" w:cs="Times New Roman"/>
+          <w:sz w:val="24"/>
+          <w:szCs w:val="24"/>
+        </w:rPr>
+        <w:t>We will meet at least weekly to update group members about the progress we are making, as well as any potential issues encountered.</w:t>
+      </w:r>
+    </w:p>
+    <w:p>
+      <w:pPr>
+        <w:pStyle w:val="ListParagraph"/>
+        <w:numPr>
+          <w:ilvl w:val="1"/>
+          <w:numId w:val="12"/>
+        </w:numPr>
+        <w:spacing w:after="0"/>
+        <w:rPr>
+          <w:rFonts w:ascii="Times New Roman" w:hAnsi="Times New Roman" w:cs="Times New Roman"/>
+          <w:sz w:val="24"/>
+          <w:szCs w:val="24"/>
+        </w:rPr>
+      </w:pPr>
+      <w:r>
+        <w:rPr>
+          <w:rFonts w:ascii="Times New Roman" w:hAnsi="Times New Roman" w:cs="Times New Roman"/>
+          <w:sz w:val="24"/>
+          <w:szCs w:val="24"/>
+        </w:rPr>
+        <w:t>Decide on important issues that require the presence of multiple people</w:t>
+      </w:r>
+    </w:p>
+    <w:p>
+      <w:pPr>
+        <w:pStyle w:val="ListParagraph"/>
+        <w:numPr>
+          <w:ilvl w:val="0"/>
+          <w:numId w:val="12"/>
+        </w:numPr>
+        <w:spacing w:after="0"/>
+        <w:rPr>
+          <w:rFonts w:ascii="Times New Roman" w:hAnsi="Times New Roman" w:cs="Times New Roman"/>
+          <w:sz w:val="24"/>
+          <w:szCs w:val="24"/>
+        </w:rPr>
+      </w:pPr>
+      <w:r>
+        <w:rPr>
+          <w:rFonts w:ascii="Times New Roman" w:hAnsi="Times New Roman" w:cs="Times New Roman"/>
+          <w:sz w:val="24"/>
+          <w:szCs w:val="24"/>
+        </w:rPr>
+        <w:t>Assignment milestones must be met, as outlined by our client, Dan, from Dan’s Bagels</w:t>
+      </w:r>
+    </w:p>
+    <w:p>
+      <w:pPr>
+        <w:pStyle w:val="ListParagraph"/>
+        <w:numPr>
+          <w:ilvl w:val="1"/>
+          <w:numId w:val="12"/>
+        </w:numPr>
+        <w:spacing w:after="0"/>
+        <w:rPr>
+          <w:rFonts w:ascii="Times New Roman" w:hAnsi="Times New Roman" w:cs="Times New Roman"/>
+          <w:sz w:val="24"/>
+          <w:szCs w:val="24"/>
+        </w:rPr>
+      </w:pPr>
+      <w:r>
+        <w:rPr>
+          <w:rFonts w:ascii="Times New Roman" w:hAnsi="Times New Roman" w:cs="Times New Roman"/>
+          <w:sz w:val="24"/>
+          <w:szCs w:val="24"/>
+        </w:rPr>
+        <w:t>Work should be done on a weekly basis to keep up with these requirements and prevent rushing the project over a single day.</w:t>
+      </w:r>
+    </w:p>
+    <w:p>
+      <w:pPr>
+        <w:spacing w:after="0"/>
+        <w:rPr>
+          <w:rFonts w:ascii="Times New Roman" w:hAnsi="Times New Roman" w:cs="Times New Roman"/>
+          <w:sz w:val="24"/>
+          <w:szCs w:val="24"/>
+        </w:rPr>
+      </w:pPr>
+    </w:p>
+    <w:p>
+      <w:pPr>
+        <w:pStyle w:val="ListParagraph"/>
+        <w:numPr>
+          <w:ilvl w:val="0"/>
+          <w:numId w:val="8"/>
+        </w:numPr>
+        <w:spacing w:after="0"/>
+        <w:rPr>
+          <w:rFonts w:ascii="Times New Roman" w:hAnsi="Times New Roman" w:cs="Times New Roman"/>
+          <w:b/>
+          <w:bCs/>
+          <w:sz w:val="24"/>
+          <w:szCs w:val="24"/>
+        </w:rPr>
+      </w:pPr>
+      <w:r>
+        <w:rPr>
+          <w:rFonts w:ascii="Times New Roman" w:hAnsi="Times New Roman" w:cs="Times New Roman"/>
+          <w:b/>
+          <w:bCs/>
+          <w:sz w:val="24"/>
+          <w:szCs w:val="24"/>
+        </w:rPr>
         <w:t>Future Features</w:t>
       </w:r>
     </w:p>
@@ -1857,6 +2063,69 @@
           <w:szCs w:val="24"/>
         </w:rPr>
         <w:t>Allow for multiple storefronts to be managed</w:t>
+      </w:r>
+    </w:p>
+    <w:p>
+      <w:pPr>
+        <w:spacing w:after="0"/>
+        <w:rPr>
+          <w:rFonts w:ascii="Times New Roman" w:hAnsi="Times New Roman" w:cs="Times New Roman"/>
+          <w:sz w:val="24"/>
+          <w:szCs w:val="24"/>
+        </w:rPr>
+      </w:pPr>
+    </w:p>
+    <w:p>
+      <w:pPr>
+        <w:pStyle w:val="ListParagraph"/>
+        <w:numPr>
+          <w:ilvl w:val="0"/>
+          <w:numId w:val="8"/>
+        </w:numPr>
+        <w:spacing w:after="0"/>
+        <w:rPr>
+          <w:rFonts w:ascii="Times New Roman" w:hAnsi="Times New Roman" w:cs="Times New Roman"/>
+          <w:b/>
+          <w:bCs/>
+          <w:sz w:val="24"/>
+          <w:szCs w:val="24"/>
+        </w:rPr>
+      </w:pPr>
+      <w:r>
+        <w:rPr>
+          <w:rFonts w:ascii="Times New Roman" w:hAnsi="Times New Roman" w:cs="Times New Roman"/>
+          <w:b/>
+          <w:bCs/>
+          <w:sz w:val="24"/>
+          <w:szCs w:val="24"/>
+        </w:rPr>
+        <w:t>Glossary</w:t>
+      </w:r>
+    </w:p>
+    <w:p>
+      <w:pPr>
+        <w:spacing w:after="0"/>
+        <w:rPr>
+          <w:rFonts w:ascii="Times New Roman" w:hAnsi="Times New Roman" w:cs="Times New Roman"/>
+          <w:sz w:val="24"/>
+          <w:szCs w:val="24"/>
+        </w:rPr>
+      </w:pPr>
+      <w:r>
+        <w:rPr>
+          <w:rFonts w:ascii="Times New Roman" w:hAnsi="Times New Roman" w:cs="Times New Roman"/>
+          <w:sz w:val="24"/>
+          <w:szCs w:val="24"/>
+        </w:rPr>
+        <w:t>This space is used for defining and listing important terms that we use throughout the documentation of this software development process. Currently, the project is complex enough to warrant through definition of terms. Words should be defined as is common sense in the relative context to which they are used.</w:t>
+      </w:r>
+      <w:r>
+        <w:rPr>
+          <w:rFonts w:ascii="Times New Roman" w:hAnsi="Times New Roman" w:cs="Times New Roman"/>
+          <w:sz w:val="24"/>
+          <w:szCs w:val="24"/>
+        </w:rPr>
+        <w:t xml:space="preserve"> Feel free to add anything to this section as is seen fit.</w:t>
       </w:r>
     </w:p>
     <w:sectPr>
@@ -2270,6 +2539,232 @@
     </w:lvl>
   </w:abstractNum>
   <w:abstractNum w:abstractNumId="4" w15:restartNumberingAfterBreak="0">
+    <w:nsid w:val="4E444823"/>
+    <w:multiLevelType w:val="multilevel"/>
+    <w:tmpl w:val="04090021"/>
+    <w:lvl w:ilvl="0">
+      <w:start w:val="1"/>
+      <w:numFmt w:val="bullet"/>
+      <w:lvlText w:val=""/>
+      <w:lvlJc w:val="left"/>
+      <w:pPr>
+        <w:ind w:left="360" w:hanging="360"/>
+      </w:pPr>
+      <w:rPr>
+        <w:rFonts w:ascii="Wingdings" w:hAnsi="Wingdings" w:hint="default"/>
+      </w:rPr>
+    </w:lvl>
+    <w:lvl w:ilvl="1">
+      <w:start w:val="1"/>
+      <w:numFmt w:val="bullet"/>
+      <w:lvlText w:val=""/>
+      <w:lvlJc w:val="left"/>
+      <w:pPr>
+        <w:ind w:left="720" w:hanging="360"/>
+      </w:pPr>
+      <w:rPr>
+        <w:rFonts w:ascii="Wingdings" w:hAnsi="Wingdings" w:hint="default"/>
+      </w:rPr>
+    </w:lvl>
+    <w:lvl w:ilvl="2">
+      <w:start w:val="1"/>
+      <w:numFmt w:val="bullet"/>
+      <w:lvlText w:val=""/>
+      <w:lvlJc w:val="left"/>
+      <w:pPr>
+        <w:ind w:left="1080" w:hanging="360"/>
+      </w:pPr>
+      <w:rPr>
+        <w:rFonts w:ascii="Wingdings" w:hAnsi="Wingdings" w:hint="default"/>
+      </w:rPr>
+    </w:lvl>
+    <w:lvl w:ilvl="3">
+      <w:start w:val="1"/>
+      <w:numFmt w:val="bullet"/>
+      <w:lvlText w:val=""/>
+      <w:lvlJc w:val="left"/>
+      <w:pPr>
+        <w:ind w:left="1440" w:hanging="360"/>
+      </w:pPr>
+      <w:rPr>
+        <w:rFonts w:ascii="Symbol" w:hAnsi="Symbol" w:hint="default"/>
+      </w:rPr>
+    </w:lvl>
+    <w:lvl w:ilvl="4">
+      <w:start w:val="1"/>
+      <w:numFmt w:val="bullet"/>
+      <w:lvlText w:val=""/>
+      <w:lvlJc w:val="left"/>
+      <w:pPr>
+        <w:ind w:left="1800" w:hanging="360"/>
+      </w:pPr>
+      <w:rPr>
+        <w:rFonts w:ascii="Symbol" w:hAnsi="Symbol" w:hint="default"/>
+      </w:rPr>
+    </w:lvl>
+    <w:lvl w:ilvl="5">
+      <w:start w:val="1"/>
+      <w:numFmt w:val="bullet"/>
+      <w:lvlText w:val=""/>
+      <w:lvlJc w:val="left"/>
+      <w:pPr>
+        <w:ind w:left="2160" w:hanging="360"/>
+      </w:pPr>
+      <w:rPr>
+        <w:rFonts w:ascii="Wingdings" w:hAnsi="Wingdings" w:hint="default"/>
+      </w:rPr>
+    </w:lvl>
+    <w:lvl w:ilvl="6">
+      <w:start w:val="1"/>
+      <w:numFmt w:val="bullet"/>
+      <w:lvlText w:val=""/>
+      <w:lvlJc w:val="left"/>
+      <w:pPr>
+        <w:ind w:left="2520" w:hanging="360"/>
+      </w:pPr>
+      <w:rPr>
+        <w:rFonts w:ascii="Wingdings" w:hAnsi="Wingdings" w:hint="default"/>
+      </w:rPr>
+    </w:lvl>
+    <w:lvl w:ilvl="7">
+      <w:start w:val="1"/>
+      <w:numFmt w:val="bullet"/>
+      <w:lvlText w:val=""/>
+      <w:lvlJc w:val="left"/>
+      <w:pPr>
+        <w:ind w:left="2880" w:hanging="360"/>
+      </w:pPr>
+      <w:rPr>
+        <w:rFonts w:ascii="Symbol" w:hAnsi="Symbol" w:hint="default"/>
+      </w:rPr>
+    </w:lvl>
+    <w:lvl w:ilvl="8">
+      <w:start w:val="1"/>
+      <w:numFmt w:val="bullet"/>
+      <w:lvlText w:val=""/>
+      <w:lvlJc w:val="left"/>
+      <w:pPr>
+        <w:ind w:left="3240" w:hanging="360"/>
+      </w:pPr>
+      <w:rPr>
+        <w:rFonts w:ascii="Symbol" w:hAnsi="Symbol" w:hint="default"/>
+      </w:rPr>
+    </w:lvl>
+  </w:abstractNum>
+  <w:abstractNum w:abstractNumId="5" w15:restartNumberingAfterBreak="0">
+    <w:nsid w:val="4FD86040"/>
+    <w:multiLevelType w:val="hybridMultilevel"/>
+    <w:tmpl w:val="641042B6"/>
+    <w:lvl w:ilvl="0" w:tplc="04090001">
+      <w:start w:val="1"/>
+      <w:numFmt w:val="bullet"/>
+      <w:lvlText w:val=""/>
+      <w:lvlJc w:val="left"/>
+      <w:pPr>
+        <w:ind w:left="720" w:hanging="360"/>
+      </w:pPr>
+      <w:rPr>
+        <w:rFonts w:ascii="Symbol" w:hAnsi="Symbol" w:hint="default"/>
+      </w:rPr>
+    </w:lvl>
+    <w:lvl w:ilvl="1" w:tplc="04090003" w:tentative="1">
+      <w:start w:val="1"/>
+      <w:numFmt w:val="bullet"/>
+      <w:lvlText w:val="o"/>
+      <w:lvlJc w:val="left"/>
+      <w:pPr>
+        <w:ind w:left="1440" w:hanging="360"/>
+      </w:pPr>
+      <w:rPr>
+        <w:rFonts w:ascii="Courier New" w:hAnsi="Courier New" w:cs="Courier New" w:hint="default"/>
+      </w:rPr>
+    </w:lvl>
+    <w:lvl w:ilvl="2" w:tplc="04090005" w:tentative="1">
+      <w:start w:val="1"/>
+      <w:numFmt w:val="bullet"/>
+      <w:lvlText w:val=""/>
+      <w:lvlJc w:val="left"/>
+      <w:pPr>
+        <w:ind w:left="2160" w:hanging="360"/>
+      </w:pPr>
+      <w:rPr>
+        <w:rFonts w:ascii="Wingdings" w:hAnsi="Wingdings" w:hint="default"/>
+      </w:rPr>
+    </w:lvl>
+    <w:lvl w:ilvl="3" w:tplc="04090001" w:tentative="1">
+      <w:start w:val="1"/>
+      <w:numFmt w:val="bullet"/>
+      <w:lvlText w:val=""/>
+      <w:lvlJc w:val="left"/>
+      <w:pPr>
+        <w:ind w:left="2880" w:hanging="360"/>
+      </w:pPr>
+      <w:rPr>
+        <w:rFonts w:ascii="Symbol" w:hAnsi="Symbol" w:hint="default"/>
+      </w:rPr>
+    </w:lvl>
+    <w:lvl w:ilvl="4" w:tplc="04090003" w:tentative="1">
+      <w:start w:val="1"/>
+      <w:numFmt w:val="bullet"/>
+      <w:lvlText w:val="o"/>
+      <w:lvlJc w:val="left"/>
+      <w:pPr>
+        <w:ind w:left="3600" w:hanging="360"/>
+      </w:pPr>
+      <w:rPr>
+        <w:rFonts w:ascii="Courier New" w:hAnsi="Courier New" w:cs="Courier New" w:hint="default"/>
+      </w:rPr>
+    </w:lvl>
+    <w:lvl w:ilvl="5" w:tplc="04090005" w:tentative="1">
+      <w:start w:val="1"/>
+      <w:numFmt w:val="bullet"/>
+      <w:lvlText w:val=""/>
+      <w:lvlJc w:val="left"/>
+      <w:pPr>
+        <w:ind w:left="4320" w:hanging="360"/>
+      </w:pPr>
+      <w:rPr>
+        <w:rFonts w:ascii="Wingdings" w:hAnsi="Wingdings" w:hint="default"/>
+      </w:rPr>
+    </w:lvl>
+    <w:lvl w:ilvl="6" w:tplc="04090001" w:tentative="1">
+      <w:start w:val="1"/>
+      <w:numFmt w:val="bullet"/>
+      <w:lvlText w:val=""/>
+      <w:lvlJc w:val="left"/>
+      <w:pPr>
+        <w:ind w:left="5040" w:hanging="360"/>
+      </w:pPr>
+      <w:rPr>
+        <w:rFonts w:ascii="Symbol" w:hAnsi="Symbol" w:hint="default"/>
+      </w:rPr>
+    </w:lvl>
+    <w:lvl w:ilvl="7" w:tplc="04090003" w:tentative="1">
+      <w:start w:val="1"/>
+      <w:numFmt w:val="bullet"/>
+      <w:lvlText w:val="o"/>
+      <w:lvlJc w:val="left"/>
+      <w:pPr>
+        <w:ind w:left="5760" w:hanging="360"/>
+      </w:pPr>
+      <w:rPr>
+        <w:rFonts w:ascii="Courier New" w:hAnsi="Courier New" w:cs="Courier New" w:hint="default"/>
+      </w:rPr>
+    </w:lvl>
+    <w:lvl w:ilvl="8" w:tplc="04090005" w:tentative="1">
+      <w:start w:val="1"/>
+      <w:numFmt w:val="bullet"/>
+      <w:lvlText w:val=""/>
+      <w:lvlJc w:val="left"/>
+      <w:pPr>
+        <w:ind w:left="6480" w:hanging="360"/>
+      </w:pPr>
+      <w:rPr>
+        <w:rFonts w:ascii="Wingdings" w:hAnsi="Wingdings" w:hint="default"/>
+      </w:rPr>
+    </w:lvl>
+  </w:abstractNum>
+  <w:abstractNum w:abstractNumId="6" w15:restartNumberingAfterBreak="0">
     <w:nsid w:val="51D64876"/>
     <w:multiLevelType w:val="multilevel"/>
     <w:tmpl w:val="04090021"/>
@@ -2382,7 +2877,7 @@
       </w:rPr>
     </w:lvl>
   </w:abstractNum>
-  <w:abstractNum w:abstractNumId="5" w15:restartNumberingAfterBreak="0">
+  <w:abstractNum w:abstractNumId="7" w15:restartNumberingAfterBreak="0">
     <w:nsid w:val="58BE42B0"/>
     <w:multiLevelType w:val="hybridMultilevel"/>
     <w:tmpl w:val="2188E8B4"/>
@@ -2468,7 +2963,7 @@
       </w:pPr>
     </w:lvl>
   </w:abstractNum>
-  <w:abstractNum w:abstractNumId="6" w15:restartNumberingAfterBreak="0">
+  <w:abstractNum w:abstractNumId="8" w15:restartNumberingAfterBreak="0">
     <w:nsid w:val="636A24A4"/>
     <w:multiLevelType w:val="hybridMultilevel"/>
     <w:tmpl w:val="A12A47E8"/>
@@ -2554,7 +3049,120 @@
       </w:pPr>
     </w:lvl>
   </w:abstractNum>
-  <w:abstractNum w:abstractNumId="7" w15:restartNumberingAfterBreak="0">
+  <w:abstractNum w:abstractNumId="9" w15:restartNumberingAfterBreak="0">
+    <w:nsid w:val="68217984"/>
+    <w:multiLevelType w:val="multilevel"/>
+    <w:tmpl w:val="04090021"/>
+    <w:lvl w:ilvl="0">
+      <w:start w:val="1"/>
+      <w:numFmt w:val="bullet"/>
+      <w:lvlText w:val=""/>
+      <w:lvlJc w:val="left"/>
+      <w:pPr>
+        <w:ind w:left="360" w:hanging="360"/>
+      </w:pPr>
+      <w:rPr>
+        <w:rFonts w:ascii="Wingdings" w:hAnsi="Wingdings" w:hint="default"/>
+      </w:rPr>
+    </w:lvl>
+    <w:lvl w:ilvl="1">
+      <w:start w:val="1"/>
+      <w:numFmt w:val="bullet"/>
+      <w:lvlText w:val=""/>
+      <w:lvlJc w:val="left"/>
+      <w:pPr>
+        <w:ind w:left="720" w:hanging="360"/>
+      </w:pPr>
+      <w:rPr>
+        <w:rFonts w:ascii="Wingdings" w:hAnsi="Wingdings" w:hint="default"/>
+      </w:rPr>
+    </w:lvl>
+    <w:lvl w:ilvl="2">
+      <w:start w:val="1"/>
+      <w:numFmt w:val="bullet"/>
+      <w:lvlText w:val=""/>
+      <w:lvlJc w:val="left"/>
+      <w:pPr>
+        <w:ind w:left="1080" w:hanging="360"/>
+      </w:pPr>
+      <w:rPr>
+        <w:rFonts w:ascii="Wingdings" w:hAnsi="Wingdings" w:hint="default"/>
+      </w:rPr>
+    </w:lvl>
+    <w:lvl w:ilvl="3">
+      <w:start w:val="1"/>
+      <w:numFmt w:val="bullet"/>
+      <w:lvlText w:val=""/>
+      <w:lvlJc w:val="left"/>
+      <w:pPr>
+        <w:ind w:left="1440" w:hanging="360"/>
+      </w:pPr>
+      <w:rPr>
+        <w:rFonts w:ascii="Symbol" w:hAnsi="Symbol" w:hint="default"/>
+      </w:rPr>
+    </w:lvl>
+    <w:lvl w:ilvl="4">
+      <w:start w:val="1"/>
+      <w:numFmt w:val="bullet"/>
+      <w:lvlText w:val=""/>
+      <w:lvlJc w:val="left"/>
+      <w:pPr>
+        <w:ind w:left="1800" w:hanging="360"/>
+      </w:pPr>
+      <w:rPr>
+        <w:rFonts w:ascii="Symbol" w:hAnsi="Symbol" w:hint="default"/>
+      </w:rPr>
+    </w:lvl>
+    <w:lvl w:ilvl="5">
+      <w:start w:val="1"/>
+      <w:numFmt w:val="bullet"/>
+      <w:lvlText w:val=""/>
+      <w:lvlJc w:val="left"/>
+      <w:pPr>
+        <w:ind w:left="2160" w:hanging="360"/>
+      </w:pPr>
+      <w:rPr>
+        <w:rFonts w:ascii="Wingdings" w:hAnsi="Wingdings" w:hint="default"/>
+      </w:rPr>
+    </w:lvl>
+    <w:lvl w:ilvl="6">
+      <w:start w:val="1"/>
+      <w:numFmt w:val="bullet"/>
+      <w:lvlText w:val=""/>
+      <w:lvlJc w:val="left"/>
+      <w:pPr>
+        <w:ind w:left="2520" w:hanging="360"/>
+      </w:pPr>
+      <w:rPr>
+        <w:rFonts w:ascii="Wingdings" w:hAnsi="Wingdings" w:hint="default"/>
+      </w:rPr>
+    </w:lvl>
+    <w:lvl w:ilvl="7">
+      <w:start w:val="1"/>
+      <w:numFmt w:val="bullet"/>
+      <w:lvlText w:val=""/>
+      <w:lvlJc w:val="left"/>
+      <w:pPr>
+        <w:ind w:left="2880" w:hanging="360"/>
+      </w:pPr>
+      <w:rPr>
+        <w:rFonts w:ascii="Symbol" w:hAnsi="Symbol" w:hint="default"/>
+      </w:rPr>
+    </w:lvl>
+    <w:lvl w:ilvl="8">
+      <w:start w:val="1"/>
+      <w:numFmt w:val="bullet"/>
+      <w:lvlText w:val=""/>
+      <w:lvlJc w:val="left"/>
+      <w:pPr>
+        <w:ind w:left="3240" w:hanging="360"/>
+      </w:pPr>
+      <w:rPr>
+        <w:rFonts w:ascii="Symbol" w:hAnsi="Symbol" w:hint="default"/>
+      </w:rPr>
+    </w:lvl>
+  </w:abstractNum>
+  <w:abstractNum w:abstractNumId="10" w15:restartNumberingAfterBreak="0">
     <w:nsid w:val="7BA12E88"/>
     <w:multiLevelType w:val="hybridMultilevel"/>
     <w:tmpl w:val="C78E4C9C"/>
@@ -2640,7 +3248,7 @@
       </w:pPr>
     </w:lvl>
   </w:abstractNum>
-  <w:abstractNum w:abstractNumId="8" w15:restartNumberingAfterBreak="0">
+  <w:abstractNum w:abstractNumId="11" w15:restartNumberingAfterBreak="0">
     <w:nsid w:val="7EDF1442"/>
     <w:multiLevelType w:val="multilevel"/>
     <w:tmpl w:val="04090021"/>
@@ -2757,28 +3365,37 @@
     <w:abstractNumId w:val="1"/>
   </w:num>
   <w:num w:numId="2">
-    <w:abstractNumId w:val="5"/>
+    <w:abstractNumId w:val="7"/>
   </w:num>
   <w:num w:numId="3">
-    <w:abstractNumId w:val="6"/>
+    <w:abstractNumId w:val="8"/>
   </w:num>
   <w:num w:numId="4">
-    <w:abstractNumId w:val="7"/>
+    <w:abstractNumId w:val="10"/>
   </w:num>
   <w:num w:numId="5">
-    <w:abstractNumId w:val="8"/>
+    <w:abstractNumId w:val="11"/>
   </w:num>
   <w:num w:numId="6">
     <w:abstractNumId w:val="3"/>
   </w:num>
   <w:num w:numId="7">
-    <w:abstractNumId w:val="4"/>
+    <w:abstractNumId w:val="6"/>
   </w:num>
   <w:num w:numId="8">
     <w:abstractNumId w:val="0"/>
   </w:num>
   <w:num w:numId="9">
     <w:abstractNumId w:val="2"/>
+  </w:num>
+  <w:num w:numId="10">
+    <w:abstractNumId w:val="5"/>
+  </w:num>
+  <w:num w:numId="11">
+    <w:abstractNumId w:val="4"/>
+  </w:num>
+  <w:num w:numId="12">
+    <w:abstractNumId w:val="9"/>
   </w:num>
 </w:numbering>
 </file>

</xml_diff>

<commit_message>
Updated Requirements Definition with numbered bullet points
</commit_message>
<xml_diff>
--- a/docs/Requirements Definition.docx
+++ b/docs/Requirements Definition.docx
@@ -133,7 +133,23 @@
           <w:sz w:val="24"/>
           <w:szCs w:val="24"/>
         </w:rPr>
-        <w:t>Updated 9/24/20</w:t>
+        <w:t xml:space="preserve">Updated </w:t>
+      </w:r>
+      <w:r>
+        <w:rPr>
+          <w:rFonts w:ascii="Times New Roman" w:hAnsi="Times New Roman" w:cs="Times New Roman"/>
+          <w:sz w:val="24"/>
+          <w:szCs w:val="24"/>
+        </w:rPr>
+        <w:t>10/26</w:t>
+      </w:r>
+      <w:r>
+        <w:rPr>
+          <w:rFonts w:ascii="Times New Roman" w:hAnsi="Times New Roman" w:cs="Times New Roman"/>
+          <w:sz w:val="24"/>
+          <w:szCs w:val="24"/>
+        </w:rPr>
+        <w:t>/20</w:t>
       </w:r>
     </w:p>
     <w:p>
@@ -621,6 +637,7 @@
           <w:sz w:val="24"/>
           <w:szCs w:val="24"/>
         </w:rPr>
+        <w:lastRenderedPageBreak/>
         <w:t xml:space="preserve">Would like to have orders ready within five minutes, ensure the system can handle </w:t>
       </w:r>
       <w:r>
@@ -2117,7 +2134,16 @@
           <w:sz w:val="24"/>
           <w:szCs w:val="24"/>
         </w:rPr>
-        <w:t>This space is used for defining and listing important terms that we use throughout the documentation of this software development process. Currently, the project is complex enough to warrant through definition of terms. Words should be defined as is common sense in the relative context to which they are used.</w:t>
+        <w:t xml:space="preserve">This space is used for defining and listing important terms that we use throughout the documentation of this software development process. Currently, the project is complex enough to </w:t>
+      </w:r>
+      <w:r>
+        <w:rPr>
+          <w:rFonts w:ascii="Times New Roman" w:hAnsi="Times New Roman" w:cs="Times New Roman"/>
+          <w:sz w:val="24"/>
+          <w:szCs w:val="24"/>
+        </w:rPr>
+        <w:lastRenderedPageBreak/>
+        <w:t>warrant through definition of terms. Words should be defined as is common sense in the relative context to which they are used.</w:t>
       </w:r>
       <w:r>
         <w:rPr>
@@ -2314,114 +2340,114 @@
   </w:abstractNum>
   <w:abstractNum w:abstractNumId="2" w15:restartNumberingAfterBreak="0">
     <w:nsid w:val="46933C65"/>
-    <w:multiLevelType w:val="multilevel"/>
-    <w:tmpl w:val="04090021"/>
+    <w:multiLevelType w:val="hybridMultilevel"/>
+    <w:tmpl w:val="FFFFFFFF"/>
     <w:lvl w:ilvl="0">
       <w:start w:val="1"/>
-      <w:numFmt w:val="bullet"/>
-      <w:lvlText w:val=""/>
-      <w:lvlJc w:val="left"/>
-      <w:pPr>
-        <w:ind w:left="360" w:hanging="360"/>
-      </w:pPr>
-      <w:rPr>
-        <w:rFonts w:ascii="Wingdings" w:hAnsi="Wingdings" w:hint="default"/>
+      <w:numFmt w:val="decimal"/>
+      <w:lvlText w:val="%1."/>
+      <w:lvlJc w:val="left"/>
+      <w:pPr>
+        <w:ind w:left="720" w:hanging="360"/>
+      </w:pPr>
+      <w:rPr>
+        <w:rFonts w:hint="default"/>
       </w:rPr>
     </w:lvl>
     <w:lvl w:ilvl="1">
       <w:start w:val="1"/>
-      <w:numFmt w:val="bullet"/>
-      <w:lvlText w:val=""/>
-      <w:lvlJc w:val="left"/>
-      <w:pPr>
-        <w:ind w:left="720" w:hanging="360"/>
-      </w:pPr>
-      <w:rPr>
-        <w:rFonts w:ascii="Wingdings" w:hAnsi="Wingdings" w:hint="default"/>
-      </w:rPr>
-    </w:lvl>
-    <w:lvl w:ilvl="2">
-      <w:start w:val="1"/>
-      <w:numFmt w:val="bullet"/>
-      <w:lvlText w:val=""/>
-      <w:lvlJc w:val="left"/>
-      <w:pPr>
-        <w:ind w:left="1080" w:hanging="360"/>
-      </w:pPr>
-      <w:rPr>
-        <w:rFonts w:ascii="Wingdings" w:hAnsi="Wingdings" w:hint="default"/>
-      </w:rPr>
-    </w:lvl>
-    <w:lvl w:ilvl="3">
-      <w:start w:val="1"/>
-      <w:numFmt w:val="bullet"/>
-      <w:lvlText w:val=""/>
+      <w:numFmt w:val="lowerLetter"/>
+      <w:lvlText w:val="%2."/>
       <w:lvlJc w:val="left"/>
       <w:pPr>
         <w:ind w:left="1440" w:hanging="360"/>
       </w:pPr>
       <w:rPr>
-        <w:rFonts w:ascii="Symbol" w:hAnsi="Symbol" w:hint="default"/>
-      </w:rPr>
-    </w:lvl>
-    <w:lvl w:ilvl="4">
-      <w:start w:val="1"/>
-      <w:numFmt w:val="bullet"/>
-      <w:lvlText w:val=""/>
-      <w:lvlJc w:val="left"/>
-      <w:pPr>
-        <w:ind w:left="1800" w:hanging="360"/>
-      </w:pPr>
-      <w:rPr>
-        <w:rFonts w:ascii="Symbol" w:hAnsi="Symbol" w:hint="default"/>
-      </w:rPr>
-    </w:lvl>
-    <w:lvl w:ilvl="5">
-      <w:start w:val="1"/>
-      <w:numFmt w:val="bullet"/>
-      <w:lvlText w:val=""/>
-      <w:lvlJc w:val="left"/>
-      <w:pPr>
-        <w:ind w:left="2160" w:hanging="360"/>
-      </w:pPr>
-      <w:rPr>
-        <w:rFonts w:ascii="Wingdings" w:hAnsi="Wingdings" w:hint="default"/>
-      </w:rPr>
-    </w:lvl>
-    <w:lvl w:ilvl="6">
-      <w:start w:val="1"/>
-      <w:numFmt w:val="bullet"/>
-      <w:lvlText w:val=""/>
-      <w:lvlJc w:val="left"/>
-      <w:pPr>
-        <w:ind w:left="2520" w:hanging="360"/>
-      </w:pPr>
-      <w:rPr>
-        <w:rFonts w:ascii="Wingdings" w:hAnsi="Wingdings" w:hint="default"/>
-      </w:rPr>
-    </w:lvl>
-    <w:lvl w:ilvl="7">
-      <w:start w:val="1"/>
-      <w:numFmt w:val="bullet"/>
-      <w:lvlText w:val=""/>
+        <w:rFonts w:hint="default"/>
+      </w:rPr>
+    </w:lvl>
+    <w:lvl w:ilvl="2" w:tentative="1">
+      <w:start w:val="1"/>
+      <w:numFmt w:val="lowerRoman"/>
+      <w:lvlText w:val="%3."/>
+      <w:lvlJc w:val="right"/>
+      <w:pPr>
+        <w:ind w:left="2160" w:hanging="180"/>
+      </w:pPr>
+      <w:rPr>
+        <w:rFonts w:hint="default"/>
+      </w:rPr>
+    </w:lvl>
+    <w:lvl w:ilvl="3" w:tentative="1">
+      <w:start w:val="1"/>
+      <w:numFmt w:val="decimal"/>
+      <w:lvlText w:val="%4."/>
       <w:lvlJc w:val="left"/>
       <w:pPr>
         <w:ind w:left="2880" w:hanging="360"/>
       </w:pPr>
       <w:rPr>
-        <w:rFonts w:ascii="Symbol" w:hAnsi="Symbol" w:hint="default"/>
-      </w:rPr>
-    </w:lvl>
-    <w:lvl w:ilvl="8">
-      <w:start w:val="1"/>
-      <w:numFmt w:val="bullet"/>
-      <w:lvlText w:val=""/>
-      <w:lvlJc w:val="left"/>
-      <w:pPr>
-        <w:ind w:left="3240" w:hanging="360"/>
-      </w:pPr>
-      <w:rPr>
-        <w:rFonts w:ascii="Symbol" w:hAnsi="Symbol" w:hint="default"/>
+        <w:rFonts w:hint="default"/>
+      </w:rPr>
+    </w:lvl>
+    <w:lvl w:ilvl="4" w:tentative="1">
+      <w:start w:val="1"/>
+      <w:numFmt w:val="lowerLetter"/>
+      <w:lvlText w:val="%5."/>
+      <w:lvlJc w:val="left"/>
+      <w:pPr>
+        <w:ind w:left="3600" w:hanging="360"/>
+      </w:pPr>
+      <w:rPr>
+        <w:rFonts w:hint="default"/>
+      </w:rPr>
+    </w:lvl>
+    <w:lvl w:ilvl="5" w:tentative="1">
+      <w:start w:val="1"/>
+      <w:numFmt w:val="lowerRoman"/>
+      <w:lvlText w:val="%6."/>
+      <w:lvlJc w:val="right"/>
+      <w:pPr>
+        <w:ind w:left="4320" w:hanging="180"/>
+      </w:pPr>
+      <w:rPr>
+        <w:rFonts w:hint="default"/>
+      </w:rPr>
+    </w:lvl>
+    <w:lvl w:ilvl="6" w:tentative="1">
+      <w:start w:val="1"/>
+      <w:numFmt w:val="decimal"/>
+      <w:lvlText w:val="%7."/>
+      <w:lvlJc w:val="left"/>
+      <w:pPr>
+        <w:ind w:left="5040" w:hanging="360"/>
+      </w:pPr>
+      <w:rPr>
+        <w:rFonts w:hint="default"/>
+      </w:rPr>
+    </w:lvl>
+    <w:lvl w:ilvl="7" w:tentative="1">
+      <w:start w:val="1"/>
+      <w:numFmt w:val="lowerLetter"/>
+      <w:lvlText w:val="%8."/>
+      <w:lvlJc w:val="left"/>
+      <w:pPr>
+        <w:ind w:left="5760" w:hanging="360"/>
+      </w:pPr>
+      <w:rPr>
+        <w:rFonts w:hint="default"/>
+      </w:rPr>
+    </w:lvl>
+    <w:lvl w:ilvl="8" w:tentative="1">
+      <w:start w:val="1"/>
+      <w:numFmt w:val="lowerRoman"/>
+      <w:lvlText w:val="%9."/>
+      <w:lvlJc w:val="right"/>
+      <w:pPr>
+        <w:ind w:left="6480" w:hanging="180"/>
+      </w:pPr>
+      <w:rPr>
+        <w:rFonts w:hint="default"/>
       </w:rPr>
     </w:lvl>
   </w:abstractNum>
@@ -2766,114 +2792,114 @@
   </w:abstractNum>
   <w:abstractNum w:abstractNumId="6" w15:restartNumberingAfterBreak="0">
     <w:nsid w:val="51D64876"/>
-    <w:multiLevelType w:val="multilevel"/>
-    <w:tmpl w:val="04090021"/>
+    <w:multiLevelType w:val="hybridMultilevel"/>
+    <w:tmpl w:val="FFFFFFFF"/>
     <w:lvl w:ilvl="0">
       <w:start w:val="1"/>
-      <w:numFmt w:val="bullet"/>
-      <w:lvlText w:val=""/>
-      <w:lvlJc w:val="left"/>
-      <w:pPr>
-        <w:ind w:left="360" w:hanging="360"/>
-      </w:pPr>
-      <w:rPr>
-        <w:rFonts w:ascii="Wingdings" w:hAnsi="Wingdings" w:hint="default"/>
+      <w:numFmt w:val="decimal"/>
+      <w:lvlText w:val="%1."/>
+      <w:lvlJc w:val="left"/>
+      <w:pPr>
+        <w:ind w:left="720" w:hanging="360"/>
+      </w:pPr>
+      <w:rPr>
+        <w:rFonts w:hint="default"/>
       </w:rPr>
     </w:lvl>
     <w:lvl w:ilvl="1">
       <w:start w:val="1"/>
-      <w:numFmt w:val="bullet"/>
-      <w:lvlText w:val=""/>
-      <w:lvlJc w:val="left"/>
-      <w:pPr>
-        <w:ind w:left="720" w:hanging="360"/>
-      </w:pPr>
-      <w:rPr>
-        <w:rFonts w:ascii="Wingdings" w:hAnsi="Wingdings" w:hint="default"/>
+      <w:numFmt w:val="lowerLetter"/>
+      <w:lvlText w:val="%2."/>
+      <w:lvlJc w:val="left"/>
+      <w:pPr>
+        <w:ind w:left="1440" w:hanging="360"/>
+      </w:pPr>
+      <w:rPr>
+        <w:rFonts w:hint="default"/>
       </w:rPr>
     </w:lvl>
     <w:lvl w:ilvl="2">
       <w:start w:val="1"/>
-      <w:numFmt w:val="bullet"/>
-      <w:lvlText w:val=""/>
-      <w:lvlJc w:val="left"/>
-      <w:pPr>
-        <w:ind w:left="1080" w:hanging="360"/>
-      </w:pPr>
-      <w:rPr>
-        <w:rFonts w:ascii="Wingdings" w:hAnsi="Wingdings" w:hint="default"/>
+      <w:numFmt w:val="lowerRoman"/>
+      <w:lvlText w:val="%3."/>
+      <w:lvlJc w:val="right"/>
+      <w:pPr>
+        <w:ind w:left="2160" w:hanging="180"/>
+      </w:pPr>
+      <w:rPr>
+        <w:rFonts w:hint="default"/>
       </w:rPr>
     </w:lvl>
     <w:lvl w:ilvl="3">
       <w:start w:val="1"/>
-      <w:numFmt w:val="bullet"/>
-      <w:lvlText w:val=""/>
-      <w:lvlJc w:val="left"/>
-      <w:pPr>
-        <w:ind w:left="1440" w:hanging="360"/>
-      </w:pPr>
-      <w:rPr>
-        <w:rFonts w:ascii="Symbol" w:hAnsi="Symbol" w:hint="default"/>
+      <w:numFmt w:val="decimal"/>
+      <w:lvlText w:val="%4."/>
+      <w:lvlJc w:val="left"/>
+      <w:pPr>
+        <w:ind w:left="2880" w:hanging="360"/>
+      </w:pPr>
+      <w:rPr>
+        <w:rFonts w:hint="default"/>
       </w:rPr>
     </w:lvl>
     <w:lvl w:ilvl="4">
       <w:start w:val="1"/>
-      <w:numFmt w:val="bullet"/>
-      <w:lvlText w:val=""/>
-      <w:lvlJc w:val="left"/>
-      <w:pPr>
-        <w:ind w:left="1800" w:hanging="360"/>
-      </w:pPr>
-      <w:rPr>
-        <w:rFonts w:ascii="Symbol" w:hAnsi="Symbol" w:hint="default"/>
-      </w:rPr>
-    </w:lvl>
-    <w:lvl w:ilvl="5">
-      <w:start w:val="1"/>
-      <w:numFmt w:val="bullet"/>
-      <w:lvlText w:val=""/>
-      <w:lvlJc w:val="left"/>
-      <w:pPr>
-        <w:ind w:left="2160" w:hanging="360"/>
-      </w:pPr>
-      <w:rPr>
-        <w:rFonts w:ascii="Wingdings" w:hAnsi="Wingdings" w:hint="default"/>
-      </w:rPr>
-    </w:lvl>
-    <w:lvl w:ilvl="6">
-      <w:start w:val="1"/>
-      <w:numFmt w:val="bullet"/>
-      <w:lvlText w:val=""/>
-      <w:lvlJc w:val="left"/>
-      <w:pPr>
-        <w:ind w:left="2520" w:hanging="360"/>
-      </w:pPr>
-      <w:rPr>
-        <w:rFonts w:ascii="Wingdings" w:hAnsi="Wingdings" w:hint="default"/>
-      </w:rPr>
-    </w:lvl>
-    <w:lvl w:ilvl="7">
-      <w:start w:val="1"/>
-      <w:numFmt w:val="bullet"/>
-      <w:lvlText w:val=""/>
-      <w:lvlJc w:val="left"/>
-      <w:pPr>
-        <w:ind w:left="2880" w:hanging="360"/>
-      </w:pPr>
-      <w:rPr>
-        <w:rFonts w:ascii="Symbol" w:hAnsi="Symbol" w:hint="default"/>
-      </w:rPr>
-    </w:lvl>
-    <w:lvl w:ilvl="8">
-      <w:start w:val="1"/>
-      <w:numFmt w:val="bullet"/>
-      <w:lvlText w:val=""/>
-      <w:lvlJc w:val="left"/>
-      <w:pPr>
-        <w:ind w:left="3240" w:hanging="360"/>
-      </w:pPr>
-      <w:rPr>
-        <w:rFonts w:ascii="Symbol" w:hAnsi="Symbol" w:hint="default"/>
+      <w:numFmt w:val="lowerLetter"/>
+      <w:lvlText w:val="%5."/>
+      <w:lvlJc w:val="left"/>
+      <w:pPr>
+        <w:ind w:left="3600" w:hanging="360"/>
+      </w:pPr>
+      <w:rPr>
+        <w:rFonts w:hint="default"/>
+      </w:rPr>
+    </w:lvl>
+    <w:lvl w:ilvl="5" w:tentative="1">
+      <w:start w:val="1"/>
+      <w:numFmt w:val="lowerRoman"/>
+      <w:lvlText w:val="%6."/>
+      <w:lvlJc w:val="right"/>
+      <w:pPr>
+        <w:ind w:left="4320" w:hanging="180"/>
+      </w:pPr>
+      <w:rPr>
+        <w:rFonts w:hint="default"/>
+      </w:rPr>
+    </w:lvl>
+    <w:lvl w:ilvl="6" w:tentative="1">
+      <w:start w:val="1"/>
+      <w:numFmt w:val="decimal"/>
+      <w:lvlText w:val="%7."/>
+      <w:lvlJc w:val="left"/>
+      <w:pPr>
+        <w:ind w:left="5040" w:hanging="360"/>
+      </w:pPr>
+      <w:rPr>
+        <w:rFonts w:hint="default"/>
+      </w:rPr>
+    </w:lvl>
+    <w:lvl w:ilvl="7" w:tentative="1">
+      <w:start w:val="1"/>
+      <w:numFmt w:val="lowerLetter"/>
+      <w:lvlText w:val="%8."/>
+      <w:lvlJc w:val="left"/>
+      <w:pPr>
+        <w:ind w:left="5760" w:hanging="360"/>
+      </w:pPr>
+      <w:rPr>
+        <w:rFonts w:hint="default"/>
+      </w:rPr>
+    </w:lvl>
+    <w:lvl w:ilvl="8" w:tentative="1">
+      <w:start w:val="1"/>
+      <w:numFmt w:val="lowerRoman"/>
+      <w:lvlText w:val="%9."/>
+      <w:lvlJc w:val="right"/>
+      <w:pPr>
+        <w:ind w:left="6480" w:hanging="180"/>
+      </w:pPr>
+      <w:rPr>
+        <w:rFonts w:hint="default"/>
       </w:rPr>
     </w:lvl>
   </w:abstractNum>
@@ -3051,114 +3077,114 @@
   </w:abstractNum>
   <w:abstractNum w:abstractNumId="9" w15:restartNumberingAfterBreak="0">
     <w:nsid w:val="68217984"/>
-    <w:multiLevelType w:val="multilevel"/>
-    <w:tmpl w:val="04090021"/>
+    <w:multiLevelType w:val="hybridMultilevel"/>
+    <w:tmpl w:val="0409000F"/>
     <w:lvl w:ilvl="0">
       <w:start w:val="1"/>
-      <w:numFmt w:val="bullet"/>
-      <w:lvlText w:val=""/>
-      <w:lvlJc w:val="left"/>
-      <w:pPr>
-        <w:ind w:left="360" w:hanging="360"/>
-      </w:pPr>
-      <w:rPr>
-        <w:rFonts w:ascii="Wingdings" w:hAnsi="Wingdings" w:hint="default"/>
+      <w:numFmt w:val="decimal"/>
+      <w:lvlText w:val="%1."/>
+      <w:lvlJc w:val="left"/>
+      <w:pPr>
+        <w:ind w:left="720" w:hanging="360"/>
+      </w:pPr>
+      <w:rPr>
+        <w:rFonts w:hint="default"/>
       </w:rPr>
     </w:lvl>
     <w:lvl w:ilvl="1">
       <w:start w:val="1"/>
-      <w:numFmt w:val="bullet"/>
-      <w:lvlText w:val=""/>
-      <w:lvlJc w:val="left"/>
-      <w:pPr>
-        <w:ind w:left="720" w:hanging="360"/>
-      </w:pPr>
-      <w:rPr>
-        <w:rFonts w:ascii="Wingdings" w:hAnsi="Wingdings" w:hint="default"/>
-      </w:rPr>
-    </w:lvl>
-    <w:lvl w:ilvl="2">
-      <w:start w:val="1"/>
-      <w:numFmt w:val="bullet"/>
-      <w:lvlText w:val=""/>
-      <w:lvlJc w:val="left"/>
-      <w:pPr>
-        <w:ind w:left="1080" w:hanging="360"/>
-      </w:pPr>
-      <w:rPr>
-        <w:rFonts w:ascii="Wingdings" w:hAnsi="Wingdings" w:hint="default"/>
-      </w:rPr>
-    </w:lvl>
-    <w:lvl w:ilvl="3">
-      <w:start w:val="1"/>
-      <w:numFmt w:val="bullet"/>
-      <w:lvlText w:val=""/>
+      <w:numFmt w:val="lowerLetter"/>
+      <w:lvlText w:val="%2."/>
       <w:lvlJc w:val="left"/>
       <w:pPr>
         <w:ind w:left="1440" w:hanging="360"/>
       </w:pPr>
       <w:rPr>
-        <w:rFonts w:ascii="Symbol" w:hAnsi="Symbol" w:hint="default"/>
-      </w:rPr>
-    </w:lvl>
-    <w:lvl w:ilvl="4">
-      <w:start w:val="1"/>
-      <w:numFmt w:val="bullet"/>
-      <w:lvlText w:val=""/>
-      <w:lvlJc w:val="left"/>
-      <w:pPr>
-        <w:ind w:left="1800" w:hanging="360"/>
-      </w:pPr>
-      <w:rPr>
-        <w:rFonts w:ascii="Symbol" w:hAnsi="Symbol" w:hint="default"/>
-      </w:rPr>
-    </w:lvl>
-    <w:lvl w:ilvl="5">
-      <w:start w:val="1"/>
-      <w:numFmt w:val="bullet"/>
-      <w:lvlText w:val=""/>
-      <w:lvlJc w:val="left"/>
-      <w:pPr>
-        <w:ind w:left="2160" w:hanging="360"/>
-      </w:pPr>
-      <w:rPr>
-        <w:rFonts w:ascii="Wingdings" w:hAnsi="Wingdings" w:hint="default"/>
-      </w:rPr>
-    </w:lvl>
-    <w:lvl w:ilvl="6">
-      <w:start w:val="1"/>
-      <w:numFmt w:val="bullet"/>
-      <w:lvlText w:val=""/>
-      <w:lvlJc w:val="left"/>
-      <w:pPr>
-        <w:ind w:left="2520" w:hanging="360"/>
-      </w:pPr>
-      <w:rPr>
-        <w:rFonts w:ascii="Wingdings" w:hAnsi="Wingdings" w:hint="default"/>
-      </w:rPr>
-    </w:lvl>
-    <w:lvl w:ilvl="7">
-      <w:start w:val="1"/>
-      <w:numFmt w:val="bullet"/>
-      <w:lvlText w:val=""/>
+        <w:rFonts w:hint="default"/>
+      </w:rPr>
+    </w:lvl>
+    <w:lvl w:ilvl="2" w:tentative="1">
+      <w:start w:val="1"/>
+      <w:numFmt w:val="lowerRoman"/>
+      <w:lvlText w:val="%3."/>
+      <w:lvlJc w:val="right"/>
+      <w:pPr>
+        <w:ind w:left="2160" w:hanging="180"/>
+      </w:pPr>
+      <w:rPr>
+        <w:rFonts w:hint="default"/>
+      </w:rPr>
+    </w:lvl>
+    <w:lvl w:ilvl="3" w:tentative="1">
+      <w:start w:val="1"/>
+      <w:numFmt w:val="decimal"/>
+      <w:lvlText w:val="%4."/>
       <w:lvlJc w:val="left"/>
       <w:pPr>
         <w:ind w:left="2880" w:hanging="360"/>
       </w:pPr>
       <w:rPr>
-        <w:rFonts w:ascii="Symbol" w:hAnsi="Symbol" w:hint="default"/>
-      </w:rPr>
-    </w:lvl>
-    <w:lvl w:ilvl="8">
-      <w:start w:val="1"/>
-      <w:numFmt w:val="bullet"/>
-      <w:lvlText w:val=""/>
-      <w:lvlJc w:val="left"/>
-      <w:pPr>
-        <w:ind w:left="3240" w:hanging="360"/>
-      </w:pPr>
-      <w:rPr>
-        <w:rFonts w:ascii="Symbol" w:hAnsi="Symbol" w:hint="default"/>
+        <w:rFonts w:hint="default"/>
+      </w:rPr>
+    </w:lvl>
+    <w:lvl w:ilvl="4" w:tentative="1">
+      <w:start w:val="1"/>
+      <w:numFmt w:val="lowerLetter"/>
+      <w:lvlText w:val="%5."/>
+      <w:lvlJc w:val="left"/>
+      <w:pPr>
+        <w:ind w:left="3600" w:hanging="360"/>
+      </w:pPr>
+      <w:rPr>
+        <w:rFonts w:hint="default"/>
+      </w:rPr>
+    </w:lvl>
+    <w:lvl w:ilvl="5" w:tentative="1">
+      <w:start w:val="1"/>
+      <w:numFmt w:val="lowerRoman"/>
+      <w:lvlText w:val="%6."/>
+      <w:lvlJc w:val="right"/>
+      <w:pPr>
+        <w:ind w:left="4320" w:hanging="180"/>
+      </w:pPr>
+      <w:rPr>
+        <w:rFonts w:hint="default"/>
+      </w:rPr>
+    </w:lvl>
+    <w:lvl w:ilvl="6" w:tentative="1">
+      <w:start w:val="1"/>
+      <w:numFmt w:val="decimal"/>
+      <w:lvlText w:val="%7."/>
+      <w:lvlJc w:val="left"/>
+      <w:pPr>
+        <w:ind w:left="5040" w:hanging="360"/>
+      </w:pPr>
+      <w:rPr>
+        <w:rFonts w:hint="default"/>
+      </w:rPr>
+    </w:lvl>
+    <w:lvl w:ilvl="7" w:tentative="1">
+      <w:start w:val="1"/>
+      <w:numFmt w:val="lowerLetter"/>
+      <w:lvlText w:val="%8."/>
+      <w:lvlJc w:val="left"/>
+      <w:pPr>
+        <w:ind w:left="5760" w:hanging="360"/>
+      </w:pPr>
+      <w:rPr>
+        <w:rFonts w:hint="default"/>
+      </w:rPr>
+    </w:lvl>
+    <w:lvl w:ilvl="8" w:tentative="1">
+      <w:start w:val="1"/>
+      <w:numFmt w:val="lowerRoman"/>
+      <w:lvlText w:val="%9."/>
+      <w:lvlJc w:val="right"/>
+      <w:pPr>
+        <w:ind w:left="6480" w:hanging="180"/>
+      </w:pPr>
+      <w:rPr>
+        <w:rFonts w:hint="default"/>
       </w:rPr>
     </w:lvl>
   </w:abstractNum>

</xml_diff>